<commit_message>
Wyniki kolejnego dnia pracy
</commit_message>
<xml_diff>
--- a/PAŃSTWOWA WYŻSZA SZKOŁA ZAWODOWA W NOWYM SĄCZU.docx
+++ b/PAŃSTWOWA WYŻSZA SZKOŁA ZAWODOWA W NOWYM SĄCZU.docx
@@ -501,7 +501,7 @@
             </w:rPr>
             <w:fldChar w:fldCharType="separate"/>
           </w:r>
-          <w:hyperlink w:anchor="_Toc92195772" w:history="1">
+          <w:hyperlink w:anchor="_Toc93411173" w:history="1">
             <w:r>
               <w:rPr>
                 <w:rStyle w:val="Hipercze"/>
@@ -529,7 +529,7 @@
                 <w:noProof/>
                 <w:webHidden/>
               </w:rPr>
-              <w:instrText xml:space="preserve"> PAGEREF _Toc92195772 \h </w:instrText>
+              <w:instrText xml:space="preserve"> PAGEREF _Toc93411173 \h </w:instrText>
             </w:r>
             <w:r>
               <w:rPr>
@@ -573,7 +573,7 @@
               <w:lang w:eastAsia="pl-PL"/>
             </w:rPr>
           </w:pPr>
-          <w:hyperlink w:anchor="_Toc92195773" w:history="1">
+          <w:hyperlink w:anchor="_Toc93411174" w:history="1">
             <w:r>
               <w:rPr>
                 <w:rStyle w:val="Hipercze"/>
@@ -615,7 +615,7 @@
                 <w:noProof/>
                 <w:webHidden/>
               </w:rPr>
-              <w:instrText xml:space="preserve"> PAGEREF _Toc92195773 \h </w:instrText>
+              <w:instrText xml:space="preserve"> PAGEREF _Toc93411174 \h </w:instrText>
             </w:r>
             <w:r>
               <w:rPr>
@@ -659,7 +659,7 @@
               <w:lang w:eastAsia="pl-PL"/>
             </w:rPr>
           </w:pPr>
-          <w:hyperlink w:anchor="_Toc92195774" w:history="1">
+          <w:hyperlink w:anchor="_Toc93411175" w:history="1">
             <w:r>
               <w:rPr>
                 <w:rStyle w:val="Hipercze"/>
@@ -701,7 +701,7 @@
                 <w:noProof/>
                 <w:webHidden/>
               </w:rPr>
-              <w:instrText xml:space="preserve"> PAGEREF _Toc92195774 \h </w:instrText>
+              <w:instrText xml:space="preserve"> PAGEREF _Toc93411175 \h </w:instrText>
             </w:r>
             <w:r>
               <w:rPr>
@@ -745,7 +745,7 @@
               <w:lang w:eastAsia="pl-PL"/>
             </w:rPr>
           </w:pPr>
-          <w:hyperlink w:anchor="_Toc92195775" w:history="1">
+          <w:hyperlink w:anchor="_Toc93411176" w:history="1">
             <w:r>
               <w:rPr>
                 <w:rStyle w:val="Hipercze"/>
@@ -788,7 +788,7 @@
                 <w:noProof/>
                 <w:webHidden/>
               </w:rPr>
-              <w:instrText xml:space="preserve"> PAGEREF _Toc92195775 \h </w:instrText>
+              <w:instrText xml:space="preserve"> PAGEREF _Toc93411176 \h </w:instrText>
             </w:r>
             <w:r>
               <w:rPr>
@@ -823,6 +823,7 @@
           <w:pPr>
             <w:pStyle w:val="Spistreci2"/>
             <w:tabs>
+              <w:tab w:val="left" w:pos="1100"/>
               <w:tab w:val="right" w:leader="dot" w:pos="9061"/>
             </w:tabs>
             <w:rPr>
@@ -831,7 +832,23 @@
               <w:lang w:eastAsia="pl-PL"/>
             </w:rPr>
           </w:pPr>
-          <w:hyperlink w:anchor="_Toc92195776" w:history="1">
+          <w:hyperlink w:anchor="_Toc93411177" w:history="1">
+            <w:r>
+              <w:rPr>
+                <w:rStyle w:val="Hipercze"/>
+                <w:rFonts w:ascii="Times New Roman" w:hAnsi="Times New Roman" w:cs="Times New Roman"/>
+                <w:noProof/>
+              </w:rPr>
+              <w:t>2.2.</w:t>
+            </w:r>
+            <w:r>
+              <w:rPr>
+                <w:rFonts w:eastAsiaTheme="minorEastAsia"/>
+                <w:noProof/>
+                <w:lang w:eastAsia="pl-PL"/>
+              </w:rPr>
+              <w:tab/>
+            </w:r>
             <w:r>
               <w:rPr>
                 <w:rStyle w:val="Hipercze"/>
@@ -859,7 +876,7 @@
                 <w:noProof/>
                 <w:webHidden/>
               </w:rPr>
-              <w:instrText xml:space="preserve"> PAGEREF _Toc92195776 \h </w:instrText>
+              <w:instrText xml:space="preserve"> PAGEREF _Toc93411177 \h </w:instrText>
             </w:r>
             <w:r>
               <w:rPr>
@@ -903,7 +920,7 @@
               <w:lang w:eastAsia="pl-PL"/>
             </w:rPr>
           </w:pPr>
-          <w:hyperlink w:anchor="_Toc92195777" w:history="1">
+          <w:hyperlink w:anchor="_Toc93411178" w:history="1">
             <w:r>
               <w:rPr>
                 <w:rStyle w:val="Hipercze"/>
@@ -945,7 +962,7 @@
                 <w:noProof/>
                 <w:webHidden/>
               </w:rPr>
-              <w:instrText xml:space="preserve"> PAGEREF _Toc92195777 \h </w:instrText>
+              <w:instrText xml:space="preserve"> PAGEREF _Toc93411178 \h </w:instrText>
             </w:r>
             <w:r>
               <w:rPr>
@@ -965,7 +982,7 @@
                 <w:noProof/>
                 <w:webHidden/>
               </w:rPr>
-              <w:t>- 15 -</w:t>
+              <w:t>- 17 -</w:t>
             </w:r>
             <w:r>
               <w:rPr>
@@ -1053,7 +1070,7 @@
           <w:szCs w:val="32"/>
         </w:rPr>
       </w:pPr>
-      <w:bookmarkStart w:id="0" w:name="_Toc92195772"/>
+      <w:bookmarkStart w:id="0" w:name="_Toc93411173"/>
       <w:r>
         <w:rPr>
           <w:rStyle w:val="Nagwek1Znak"/>
@@ -1586,7 +1603,7 @@
           <w:numId w:val="20"/>
         </w:numPr>
       </w:pPr>
-      <w:bookmarkStart w:id="1" w:name="_Toc92195773"/>
+      <w:bookmarkStart w:id="1" w:name="_Toc93411174"/>
       <w:r>
         <w:lastRenderedPageBreak/>
         <w:t>Cel i zakres pracy</w:t>
@@ -1743,7 +1760,7 @@
           <w:numId w:val="20"/>
         </w:numPr>
       </w:pPr>
-      <w:bookmarkStart w:id="2" w:name="_Toc92195774"/>
+      <w:bookmarkStart w:id="2" w:name="_Toc93411175"/>
       <w:r>
         <w:lastRenderedPageBreak/>
         <w:t>Środowisko pracy</w:t>
@@ -1796,7 +1813,7 @@
         <w:spacing w:after="200" w:line="276" w:lineRule="auto"/>
         <w:outlineLvl w:val="1"/>
       </w:pPr>
-      <w:bookmarkStart w:id="3" w:name="_Toc92195775"/>
+      <w:bookmarkStart w:id="3" w:name="_Toc93411176"/>
       <w:r>
         <w:rPr>
           <w:rFonts w:ascii="Times New Roman" w:hAnsi="Times New Roman" w:cs="Times New Roman"/>
@@ -2614,7 +2631,6 @@
           <w:szCs w:val="32"/>
         </w:rPr>
       </w:pPr>
-      <w:bookmarkStart w:id="4" w:name="_Toc92195776"/>
       <w:r>
         <w:rPr>
           <w:rFonts w:ascii="Times New Roman" w:hAnsi="Times New Roman" w:cs="Times New Roman"/>
@@ -2626,8 +2642,12 @@
     </w:p>
     <w:p>
       <w:pPr>
+        <w:pStyle w:val="Akapitzlist"/>
+        <w:numPr>
+          <w:ilvl w:val="1"/>
+          <w:numId w:val="20"/>
+        </w:numPr>
         <w:spacing w:after="200" w:line="276" w:lineRule="auto"/>
-        <w:ind w:firstLine="0"/>
         <w:outlineLvl w:val="1"/>
         <w:rPr>
           <w:rFonts w:ascii="Times New Roman" w:hAnsi="Times New Roman" w:cs="Times New Roman"/>
@@ -2635,6 +2655,7 @@
           <w:szCs w:val="24"/>
         </w:rPr>
       </w:pPr>
+      <w:bookmarkStart w:id="4" w:name="_Toc93411177"/>
       <w:r>
         <w:rPr>
           <w:rFonts w:ascii="Times New Roman" w:hAnsi="Times New Roman" w:cs="Times New Roman"/>
@@ -3180,7 +3201,7 @@
           <w:sz w:val="20"/>
           <w:szCs w:val="20"/>
         </w:rPr>
-        <w:instrText xml:space="preserve"> REF _Ref93335273 \h </w:instrText>
+        <w:instrText xml:space="preserve"> REF _Ref93335273 \h  \* MERGEFORMAT </w:instrText>
       </w:r>
       <w:r>
         <w:rPr>
@@ -3189,15 +3210,6 @@
           <w:sz w:val="20"/>
           <w:szCs w:val="20"/>
         </w:rPr>
-      </w:r>
-      <w:r>
-        <w:rPr>
-          <w:rFonts w:ascii="Times New Roman CE" w:hAnsi="Times New Roman CE" w:cs="Times New Roman CE"/>
-          <w:i/>
-          <w:sz w:val="20"/>
-          <w:szCs w:val="20"/>
-        </w:rPr>
-        <w:instrText xml:space="preserve"> \* MERGEFORMAT </w:instrText>
       </w:r>
       <w:r>
         <w:rPr>
@@ -3392,7 +3404,7 @@
           <w:sz w:val="20"/>
           <w:szCs w:val="20"/>
         </w:rPr>
-        <w:instrText xml:space="preserve"> REF _Ref93335340 \h </w:instrText>
+        <w:instrText xml:space="preserve"> REF _Ref93335340 \h  \* MERGEFORMAT </w:instrText>
       </w:r>
       <w:r>
         <w:rPr>
@@ -3401,15 +3413,6 @@
           <w:sz w:val="20"/>
           <w:szCs w:val="20"/>
         </w:rPr>
-      </w:r>
-      <w:r>
-        <w:rPr>
-          <w:rFonts w:ascii="Times New Roman CE" w:hAnsi="Times New Roman CE" w:cs="Times New Roman CE"/>
-          <w:i/>
-          <w:sz w:val="20"/>
-          <w:szCs w:val="20"/>
-        </w:rPr>
-        <w:instrText xml:space="preserve"> \* MERGEFORMAT </w:instrText>
       </w:r>
       <w:r>
         <w:rPr>
@@ -3903,7 +3906,7 @@
           <w:sz w:val="20"/>
           <w:szCs w:val="20"/>
         </w:rPr>
-        <w:instrText xml:space="preserve"> REF _Ref93335580 \h </w:instrText>
+        <w:instrText xml:space="preserve"> REF _Ref93335580 \h  \* MERGEFORMAT </w:instrText>
       </w:r>
       <w:r>
         <w:rPr>
@@ -3912,15 +3915,6 @@
           <w:sz w:val="20"/>
           <w:szCs w:val="20"/>
         </w:rPr>
-      </w:r>
-      <w:r>
-        <w:rPr>
-          <w:rFonts w:ascii="Times New Roman CE" w:hAnsi="Times New Roman CE" w:cs="Times New Roman CE"/>
-          <w:i/>
-          <w:sz w:val="20"/>
-          <w:szCs w:val="20"/>
-        </w:rPr>
-        <w:instrText xml:space="preserve"> \* MERGEFORMAT </w:instrText>
       </w:r>
       <w:r>
         <w:rPr>
@@ -6845,6 +6839,422 @@
           <w:szCs w:val="24"/>
         </w:rPr>
       </w:pPr>
+      <w:r>
+        <w:rPr>
+          <w:rFonts w:ascii="Times New Roman" w:hAnsi="Times New Roman" w:cs="Times New Roman"/>
+          <w:sz w:val="24"/>
+          <w:szCs w:val="24"/>
+        </w:rPr>
+        <w:br w:type="page"/>
+      </w:r>
+    </w:p>
+    <w:p>
+      <w:pPr>
+        <w:pStyle w:val="Nagwek1"/>
+        <w:numPr>
+          <w:ilvl w:val="0"/>
+          <w:numId w:val="20"/>
+        </w:numPr>
+      </w:pPr>
+      <w:r>
+        <w:lastRenderedPageBreak/>
+        <w:t>Implementacja</w:t>
+      </w:r>
+    </w:p>
+    <w:p/>
+    <w:p>
+      <w:pPr>
+        <w:pStyle w:val="Akapitzlist"/>
+        <w:numPr>
+          <w:ilvl w:val="1"/>
+          <w:numId w:val="20"/>
+        </w:numPr>
+        <w:spacing w:after="200" w:line="276" w:lineRule="auto"/>
+        <w:outlineLvl w:val="1"/>
+      </w:pPr>
+      <w:r>
+        <w:rPr>
+          <w:rFonts w:ascii="Times New Roman" w:hAnsi="Times New Roman" w:cs="Times New Roman"/>
+          <w:sz w:val="32"/>
+          <w:szCs w:val="32"/>
+        </w:rPr>
+        <w:t>Struktura aplikacji</w:t>
+      </w:r>
+    </w:p>
+    <w:p>
+      <w:pPr>
+        <w:pStyle w:val="Akapitzlist"/>
+        <w:ind w:left="792" w:firstLine="0"/>
+      </w:pPr>
+    </w:p>
+    <w:p>
+      <w:pPr>
+        <w:ind w:firstLine="0"/>
+        <w:jc w:val="both"/>
+        <w:rPr>
+          <w:rFonts w:ascii="Times New Roman" w:hAnsi="Times New Roman" w:cs="Times New Roman"/>
+          <w:sz w:val="24"/>
+          <w:szCs w:val="24"/>
+        </w:rPr>
+      </w:pPr>
+      <w:r>
+        <w:rPr>
+          <w:rFonts w:ascii="Times New Roman" w:hAnsi="Times New Roman" w:cs="Times New Roman"/>
+          <w:sz w:val="24"/>
+          <w:szCs w:val="24"/>
+        </w:rPr>
+        <w:t>Aplikacja została wykonana w oparciu o platformę p</w:t>
+      </w:r>
+      <w:r>
+        <w:rPr>
+          <w:rFonts w:ascii="Times New Roman" w:hAnsi="Times New Roman" w:cs="Times New Roman"/>
+          <w:sz w:val="24"/>
+          <w:szCs w:val="24"/>
+        </w:rPr>
+        <w:t>rogramistyczną .NET Framework w </w:t>
+      </w:r>
+      <w:r>
+        <w:rPr>
+          <w:rFonts w:ascii="Times New Roman" w:hAnsi="Times New Roman" w:cs="Times New Roman"/>
+          <w:sz w:val="24"/>
+          <w:szCs w:val="24"/>
+        </w:rPr>
+        <w:t xml:space="preserve">wersji 4.7.2, więc do poprawnego działania wymaga systemu operacyjnego, który obsługuję tą wersje środowiska.  Do poprawnego uruchomienia i funkcjonowania wymaga połączenia z serwerem bazodanowym zawierającym bazę danych </w:t>
+      </w:r>
+      <w:proofErr w:type="spellStart"/>
+      <w:r>
+        <w:rPr>
+          <w:rFonts w:ascii="Times New Roman" w:hAnsi="Times New Roman" w:cs="Times New Roman"/>
+          <w:sz w:val="24"/>
+          <w:szCs w:val="24"/>
+        </w:rPr>
+        <w:t>zm_praca</w:t>
+      </w:r>
+      <w:proofErr w:type="spellEnd"/>
+      <w:r>
+        <w:rPr>
+          <w:rFonts w:ascii="Times New Roman" w:hAnsi="Times New Roman" w:cs="Times New Roman"/>
+          <w:sz w:val="24"/>
+          <w:szCs w:val="24"/>
+        </w:rPr>
+        <w:t>, a w niej odpowiednie tabele. Program stworzony został z wykorzystaniem wzorca projektowego MVVM (</w:t>
+      </w:r>
+      <w:proofErr w:type="spellStart"/>
+      <w:r>
+        <w:rPr>
+          <w:rFonts w:ascii="Times New Roman" w:hAnsi="Times New Roman" w:cs="Times New Roman"/>
+          <w:sz w:val="24"/>
+          <w:szCs w:val="24"/>
+        </w:rPr>
+        <w:t>Model-View-ViewModel</w:t>
+      </w:r>
+      <w:proofErr w:type="spellEnd"/>
+      <w:r>
+        <w:rPr>
+          <w:rFonts w:ascii="Times New Roman" w:hAnsi="Times New Roman" w:cs="Times New Roman"/>
+          <w:sz w:val="24"/>
+          <w:szCs w:val="24"/>
+        </w:rPr>
+        <w:t>), który narzucił ogólne wymagania dotyczące architektury programu. Wyróżniamy w nim trzy warstwy – Model reprezentujący zbiór klas, których struktura z reguły projektowana jest w ob</w:t>
+      </w:r>
+      <w:r>
+        <w:rPr>
+          <w:rFonts w:ascii="Times New Roman" w:hAnsi="Times New Roman" w:cs="Times New Roman"/>
+          <w:sz w:val="24"/>
+          <w:szCs w:val="24"/>
+        </w:rPr>
+        <w:t>ecności eksperta w </w:t>
+      </w:r>
+      <w:r>
+        <w:rPr>
+          <w:rFonts w:ascii="Times New Roman" w:hAnsi="Times New Roman" w:cs="Times New Roman"/>
+          <w:sz w:val="24"/>
+          <w:szCs w:val="24"/>
+        </w:rPr>
+        <w:t>dziedzinie, której dotyczy program. W przypadku mojej apl</w:t>
+      </w:r>
+      <w:r>
+        <w:rPr>
+          <w:rFonts w:ascii="Times New Roman" w:hAnsi="Times New Roman" w:cs="Times New Roman"/>
+          <w:sz w:val="24"/>
+          <w:szCs w:val="24"/>
+        </w:rPr>
+        <w:t>ikacji przeprowadziłem wywiad z </w:t>
+      </w:r>
+      <w:r>
+        <w:rPr>
+          <w:rFonts w:ascii="Times New Roman" w:hAnsi="Times New Roman" w:cs="Times New Roman"/>
+          <w:sz w:val="24"/>
+          <w:szCs w:val="24"/>
+        </w:rPr>
+        <w:t>jednym z byłych pracowników jednej z krakowskich korporacji inżynieryjnych, który posiadał 3 letnie doświadczenie z pracę z systemami tego typu. Naszymi założeniami była wysoka funkcjonalność, prostota implementacji oraz niska złożoność, w celu zaoszczędzenia zasobów zarówno sprzętowych jak i czasowych. Drugą warstwą jest wido</w:t>
+      </w:r>
+      <w:r>
+        <w:rPr>
+          <w:rFonts w:ascii="Times New Roman" w:hAnsi="Times New Roman" w:cs="Times New Roman"/>
+          <w:sz w:val="24"/>
+          <w:szCs w:val="24"/>
+        </w:rPr>
+        <w:t>k, który odpowiedzialny jest za </w:t>
+      </w:r>
+      <w:r>
+        <w:rPr>
+          <w:rFonts w:ascii="Times New Roman" w:hAnsi="Times New Roman" w:cs="Times New Roman"/>
+          <w:sz w:val="24"/>
+          <w:szCs w:val="24"/>
+        </w:rPr>
+        <w:t xml:space="preserve">kontakt z użytkownikiem. W przypadku standardu WPF rolę widoku pełni kod XAML opisujący graficzny interfejs użytkownika (ang. </w:t>
+      </w:r>
+      <w:proofErr w:type="spellStart"/>
+      <w:r>
+        <w:rPr>
+          <w:rFonts w:ascii="Times New Roman" w:hAnsi="Times New Roman" w:cs="Times New Roman"/>
+          <w:sz w:val="24"/>
+          <w:szCs w:val="24"/>
+        </w:rPr>
+        <w:t>graphical</w:t>
+      </w:r>
+      <w:proofErr w:type="spellEnd"/>
+      <w:r>
+        <w:rPr>
+          <w:rFonts w:ascii="Times New Roman" w:hAnsi="Times New Roman" w:cs="Times New Roman"/>
+          <w:sz w:val="24"/>
+          <w:szCs w:val="24"/>
+        </w:rPr>
+        <w:t xml:space="preserve"> </w:t>
+      </w:r>
+      <w:proofErr w:type="spellStart"/>
+      <w:r>
+        <w:rPr>
+          <w:rFonts w:ascii="Times New Roman" w:hAnsi="Times New Roman" w:cs="Times New Roman"/>
+          <w:sz w:val="24"/>
+          <w:szCs w:val="24"/>
+        </w:rPr>
+        <w:t>u</w:t>
+      </w:r>
+      <w:r>
+        <w:rPr>
+          <w:rFonts w:ascii="Times New Roman" w:hAnsi="Times New Roman" w:cs="Times New Roman"/>
+          <w:sz w:val="24"/>
+          <w:szCs w:val="24"/>
+        </w:rPr>
+        <w:t>ser</w:t>
+      </w:r>
+      <w:proofErr w:type="spellEnd"/>
+      <w:r>
+        <w:rPr>
+          <w:rFonts w:ascii="Times New Roman" w:hAnsi="Times New Roman" w:cs="Times New Roman"/>
+          <w:sz w:val="24"/>
+          <w:szCs w:val="24"/>
+        </w:rPr>
+        <w:t xml:space="preserve"> </w:t>
+      </w:r>
+      <w:proofErr w:type="spellStart"/>
+      <w:r>
+        <w:rPr>
+          <w:rFonts w:ascii="Times New Roman" w:hAnsi="Times New Roman" w:cs="Times New Roman"/>
+          <w:sz w:val="24"/>
+          <w:szCs w:val="24"/>
+        </w:rPr>
+        <w:t>interface</w:t>
+      </w:r>
+      <w:proofErr w:type="spellEnd"/>
+      <w:r>
+        <w:rPr>
+          <w:rFonts w:ascii="Times New Roman" w:hAnsi="Times New Roman" w:cs="Times New Roman"/>
+          <w:sz w:val="24"/>
+          <w:szCs w:val="24"/>
+        </w:rPr>
+        <w:t>, GUI). Z każdym z </w:t>
+      </w:r>
+      <w:r>
+        <w:rPr>
+          <w:rFonts w:ascii="Times New Roman" w:hAnsi="Times New Roman" w:cs="Times New Roman"/>
+          <w:sz w:val="24"/>
+          <w:szCs w:val="24"/>
+        </w:rPr>
+        <w:t>widoków związana jest klasa, która często określana j</w:t>
+      </w:r>
+      <w:r>
+        <w:rPr>
+          <w:rFonts w:ascii="Times New Roman" w:hAnsi="Times New Roman" w:cs="Times New Roman"/>
+          <w:sz w:val="24"/>
+          <w:szCs w:val="24"/>
+        </w:rPr>
+        <w:t xml:space="preserve">est jako </w:t>
+      </w:r>
+      <w:proofErr w:type="spellStart"/>
+      <w:r>
+        <w:rPr>
+          <w:rFonts w:ascii="Times New Roman" w:hAnsi="Times New Roman" w:cs="Times New Roman"/>
+          <w:sz w:val="24"/>
+          <w:szCs w:val="24"/>
+        </w:rPr>
+        <w:t>code-behind</w:t>
+      </w:r>
+      <w:proofErr w:type="spellEnd"/>
+      <w:r>
+        <w:rPr>
+          <w:rFonts w:ascii="Times New Roman" w:hAnsi="Times New Roman" w:cs="Times New Roman"/>
+          <w:sz w:val="24"/>
+          <w:szCs w:val="24"/>
+        </w:rPr>
+        <w:t>. Zgodnie z </w:t>
+      </w:r>
+      <w:r>
+        <w:rPr>
+          <w:rFonts w:ascii="Times New Roman" w:hAnsi="Times New Roman" w:cs="Times New Roman"/>
+          <w:sz w:val="24"/>
+          <w:szCs w:val="24"/>
+        </w:rPr>
+        <w:t>założeniami wzorca MVVM kod ten powinien być ograniczany do minimum. W mojej aplikacji większość tych klas jest kompletnie pusta. Trzecią warstwą jest model widoku, który jest abstrakcją widoku (ODNIESIENIE DO XAML I MVVM). Jeżeli wyobrazimy sobie sytuację, w której zespół projektujący interfejs tworzy kilka wariantów widoku chociażby dla obsługi wielu rozdzielczości okna to model wi</w:t>
+      </w:r>
+      <w:r>
+        <w:rPr>
+          <w:rFonts w:ascii="Times New Roman" w:hAnsi="Times New Roman" w:cs="Times New Roman"/>
+          <w:sz w:val="24"/>
+          <w:szCs w:val="24"/>
+        </w:rPr>
+        <w:t>doku pozostawałby dla każdego z </w:t>
+      </w:r>
+      <w:r>
+        <w:rPr>
+          <w:rFonts w:ascii="Times New Roman" w:hAnsi="Times New Roman" w:cs="Times New Roman"/>
+          <w:sz w:val="24"/>
+          <w:szCs w:val="24"/>
+        </w:rPr>
+        <w:t xml:space="preserve">nich taki sam. Dobrą analogię przedstawił w swojej książce (Odwołanie do XAML i MVVM) </w:t>
+      </w:r>
+      <w:proofErr w:type="spellStart"/>
+      <w:r>
+        <w:rPr>
+          <w:rFonts w:ascii="Times New Roman" w:hAnsi="Times New Roman" w:cs="Times New Roman"/>
+          <w:sz w:val="24"/>
+          <w:szCs w:val="24"/>
+        </w:rPr>
+        <w:t>J.Matulewski</w:t>
+      </w:r>
+      <w:proofErr w:type="spellEnd"/>
+      <w:r>
+        <w:rPr>
+          <w:rFonts w:ascii="Times New Roman" w:hAnsi="Times New Roman" w:cs="Times New Roman"/>
+          <w:sz w:val="24"/>
+          <w:szCs w:val="24"/>
+        </w:rPr>
+        <w:t xml:space="preserve"> : „Możemy sobie wyobrazić różne stoły, różnej wielkości i o różnych kształtach, z trzema lub </w:t>
+      </w:r>
+      <w:proofErr w:type="spellStart"/>
+      <w:r>
+        <w:rPr>
+          <w:rFonts w:ascii="Times New Roman" w:hAnsi="Times New Roman" w:cs="Times New Roman"/>
+          <w:sz w:val="24"/>
+          <w:szCs w:val="24"/>
+        </w:rPr>
+        <w:t>czterma</w:t>
+      </w:r>
+      <w:proofErr w:type="spellEnd"/>
+      <w:r>
+        <w:rPr>
+          <w:rFonts w:ascii="Times New Roman" w:hAnsi="Times New Roman" w:cs="Times New Roman"/>
+          <w:sz w:val="24"/>
+          <w:szCs w:val="24"/>
+        </w:rPr>
+        <w:t xml:space="preserve"> nogami. Nie zmienia to jednak definicji stołu jako miejsca, przy którym można usiąść i coś na nim położyć.” Przy projektowaniu modelu widoku powinien przyświecać nam jeden cel: Zmiana widoku nie powinna wymagać zmian w modelu widoku obsługującym ten widok.  Można wręcz stwierdzić, że pełni on rolę pośrednika pomiędzy modelami a widokami. Połączenie między widokiem a modelem widoku przy korzystaniu z wzorca MVVM opiera się na wiązaniach danych umieszczanych wewnątrz kodu opisującego widok (XAML). Tak luźne poł</w:t>
+      </w:r>
+      <w:r>
+        <w:rPr>
+          <w:rFonts w:ascii="Times New Roman" w:hAnsi="Times New Roman" w:cs="Times New Roman"/>
+          <w:sz w:val="24"/>
+          <w:szCs w:val="24"/>
+        </w:rPr>
+        <w:t>ączenie zapewnia programistom i </w:t>
+      </w:r>
+      <w:r>
+        <w:rPr>
+          <w:rFonts w:ascii="Times New Roman" w:hAnsi="Times New Roman" w:cs="Times New Roman"/>
+          <w:sz w:val="24"/>
+          <w:szCs w:val="24"/>
+        </w:rPr>
+        <w:t>projektantom ogromną swobodę przy tworzeniu poszczegól</w:t>
+      </w:r>
+      <w:r>
+        <w:rPr>
+          <w:rFonts w:ascii="Times New Roman" w:hAnsi="Times New Roman" w:cs="Times New Roman"/>
+          <w:sz w:val="24"/>
+          <w:szCs w:val="24"/>
+        </w:rPr>
+        <w:t>nych aplikacji, ułatwia testy i </w:t>
+      </w:r>
+      <w:r>
+        <w:rPr>
+          <w:rFonts w:ascii="Times New Roman" w:hAnsi="Times New Roman" w:cs="Times New Roman"/>
+          <w:sz w:val="24"/>
+          <w:szCs w:val="24"/>
+        </w:rPr>
+        <w:t>pozwala na szybkie i łatwe zmiany.</w:t>
+      </w:r>
+    </w:p>
+    <w:p>
+      <w:pPr>
+        <w:pStyle w:val="Akapitzlist"/>
+        <w:ind w:left="792" w:firstLine="0"/>
+      </w:pPr>
+    </w:p>
+    <w:p>
+      <w:pPr>
+        <w:pStyle w:val="Akapitzlist"/>
+        <w:ind w:left="792" w:firstLine="0"/>
+      </w:pPr>
+      <w:r>
+        <w:lastRenderedPageBreak/>
+        <w:pict>
+          <v:shape id="_x0000_i1027" type="#_x0000_t75" style="width:424.2pt;height:287.35pt">
+            <v:imagedata r:id="rId13" o:title="mvvm"/>
+          </v:shape>
+        </w:pict>
+      </w:r>
+    </w:p>
+    <w:p>
+      <w:pPr>
+        <w:pStyle w:val="Akapitzlist"/>
+        <w:ind w:left="792" w:firstLine="0"/>
+      </w:pPr>
+    </w:p>
+    <w:p>
+      <w:pPr>
+        <w:pStyle w:val="Akapitzlist"/>
+        <w:ind w:left="792" w:firstLine="0"/>
+        <w:jc w:val="both"/>
+        <w:rPr>
+          <w:rFonts w:ascii="Times New Roman" w:hAnsi="Times New Roman" w:cs="Times New Roman"/>
+          <w:sz w:val="24"/>
+          <w:szCs w:val="24"/>
+        </w:rPr>
+      </w:pPr>
+      <w:r>
+        <w:rPr>
+          <w:rFonts w:ascii="Times New Roman" w:hAnsi="Times New Roman" w:cs="Times New Roman"/>
+          <w:sz w:val="24"/>
+          <w:szCs w:val="24"/>
+        </w:rPr>
+        <w:t>Zdecydowałem się na wybór wzorca MVVM ze względu na moje osobiste preferencje co  do podziału pracy w czasie. Rozdziele</w:t>
+      </w:r>
+      <w:r>
+        <w:rPr>
+          <w:rFonts w:ascii="Times New Roman" w:hAnsi="Times New Roman" w:cs="Times New Roman"/>
+          <w:sz w:val="24"/>
+          <w:szCs w:val="24"/>
+        </w:rPr>
+        <w:t>nie implementacji interfejsu od </w:t>
+      </w:r>
+      <w:r>
+        <w:rPr>
+          <w:rFonts w:ascii="Times New Roman" w:hAnsi="Times New Roman" w:cs="Times New Roman"/>
+          <w:sz w:val="24"/>
+          <w:szCs w:val="24"/>
+        </w:rPr>
+        <w:t xml:space="preserve">części logicznej programu pozwoliło mi na stworzenie projektu interfejsu przed podjęciem się implementacji programu oraz na przetestowanie elementów wizualnych aplikacji. Dodatkowo w raz z rozwojem aplikacji mogłem zmieniać, usuwać i zastępować elementy widoku bez potrzeby modernizacji modelu widoku. </w:t>
+      </w:r>
     </w:p>
     <w:p>
       <w:pPr>
@@ -6856,6 +7266,1127 @@
           <w:szCs w:val="24"/>
         </w:rPr>
       </w:pPr>
+      <w:r>
+        <w:rPr>
+          <w:rFonts w:ascii="Times New Roman" w:hAnsi="Times New Roman" w:cs="Times New Roman"/>
+          <w:sz w:val="24"/>
+          <w:szCs w:val="24"/>
+        </w:rPr>
+        <w:br w:type="page"/>
+      </w:r>
+    </w:p>
+    <w:p>
+      <w:pPr>
+        <w:pStyle w:val="Akapitzlist"/>
+        <w:numPr>
+          <w:ilvl w:val="1"/>
+          <w:numId w:val="20"/>
+        </w:numPr>
+        <w:spacing w:after="200" w:line="276" w:lineRule="auto"/>
+        <w:outlineLvl w:val="1"/>
+        <w:rPr>
+          <w:rFonts w:ascii="Times New Roman" w:hAnsi="Times New Roman" w:cs="Times New Roman"/>
+          <w:sz w:val="32"/>
+          <w:szCs w:val="32"/>
+        </w:rPr>
+      </w:pPr>
+      <w:r>
+        <w:rPr>
+          <w:rFonts w:ascii="Times New Roman" w:hAnsi="Times New Roman" w:cs="Times New Roman"/>
+          <w:sz w:val="32"/>
+          <w:szCs w:val="32"/>
+        </w:rPr>
+        <w:lastRenderedPageBreak/>
+        <w:t>Struktura bazy danych</w:t>
+      </w:r>
+    </w:p>
+    <w:p>
+      <w:pPr>
+        <w:spacing w:after="200" w:line="276" w:lineRule="auto"/>
+        <w:ind w:firstLine="0"/>
+        <w:jc w:val="both"/>
+        <w:outlineLvl w:val="1"/>
+        <w:rPr>
+          <w:rFonts w:ascii="Times New Roman" w:hAnsi="Times New Roman" w:cs="Times New Roman"/>
+          <w:sz w:val="24"/>
+          <w:szCs w:val="24"/>
+        </w:rPr>
+      </w:pPr>
+      <w:r>
+        <w:rPr>
+          <w:rFonts w:ascii="Times New Roman" w:hAnsi="Times New Roman" w:cs="Times New Roman"/>
+          <w:sz w:val="24"/>
+          <w:szCs w:val="24"/>
+        </w:rPr>
+        <w:t>Baza danych</w:t>
+      </w:r>
+      <w:r>
+        <w:rPr>
+          <w:rFonts w:ascii="Times New Roman" w:hAnsi="Times New Roman" w:cs="Times New Roman"/>
+          <w:sz w:val="24"/>
+          <w:szCs w:val="24"/>
+        </w:rPr>
+        <w:t xml:space="preserve"> wykonana została z wykorzystaniem MYSQL i posiada następującą strukturę:</w:t>
+      </w:r>
+    </w:p>
+    <w:p>
+      <w:pPr>
+        <w:spacing w:after="200" w:line="276" w:lineRule="auto"/>
+        <w:ind w:firstLine="0"/>
+        <w:jc w:val="center"/>
+        <w:outlineLvl w:val="1"/>
+        <w:rPr>
+          <w:rFonts w:ascii="Times New Roman" w:hAnsi="Times New Roman" w:cs="Times New Roman"/>
+          <w:sz w:val="24"/>
+          <w:szCs w:val="24"/>
+        </w:rPr>
+      </w:pPr>
+      <w:r>
+        <w:rPr>
+          <w:rFonts w:ascii="Times New Roman" w:hAnsi="Times New Roman" w:cs="Times New Roman"/>
+          <w:noProof/>
+          <w:sz w:val="24"/>
+          <w:szCs w:val="24"/>
+          <w:lang w:eastAsia="pl-PL"/>
+        </w:rPr>
+        <w:drawing>
+          <wp:inline distT="0" distB="0" distL="0" distR="0">
+            <wp:extent cx="2001520" cy="1779270"/>
+            <wp:effectExtent l="19050" t="0" r="0" b="0"/>
+            <wp:docPr id="2" name="Obraz 7"/>
+            <wp:cNvGraphicFramePr>
+              <a:graphicFrameLocks xmlns:a="http://schemas.openxmlformats.org/drawingml/2006/main" noChangeAspect="1"/>
+            </wp:cNvGraphicFramePr>
+            <a:graphic xmlns:a="http://schemas.openxmlformats.org/drawingml/2006/main">
+              <a:graphicData uri="http://schemas.openxmlformats.org/drawingml/2006/picture">
+                <pic:pic xmlns:pic="http://schemas.openxmlformats.org/drawingml/2006/picture">
+                  <pic:nvPicPr>
+                    <pic:cNvPr id="0" name="Picture 7"/>
+                    <pic:cNvPicPr>
+                      <a:picLocks noChangeAspect="1" noChangeArrowheads="1"/>
+                    </pic:cNvPicPr>
+                  </pic:nvPicPr>
+                  <pic:blipFill>
+                    <a:blip r:embed="rId14" cstate="print"/>
+                    <a:srcRect/>
+                    <a:stretch>
+                      <a:fillRect/>
+                    </a:stretch>
+                  </pic:blipFill>
+                  <pic:spPr bwMode="auto">
+                    <a:xfrm>
+                      <a:off x="0" y="0"/>
+                      <a:ext cx="2001520" cy="1779270"/>
+                    </a:xfrm>
+                    <a:prstGeom prst="rect">
+                      <a:avLst/>
+                    </a:prstGeom>
+                    <a:noFill/>
+                    <a:ln w="9525">
+                      <a:noFill/>
+                      <a:miter lim="800000"/>
+                      <a:headEnd/>
+                      <a:tailEnd/>
+                    </a:ln>
+                  </pic:spPr>
+                </pic:pic>
+              </a:graphicData>
+            </a:graphic>
+          </wp:inline>
+        </w:drawing>
+      </w:r>
+    </w:p>
+    <w:p>
+      <w:pPr>
+        <w:spacing w:after="200" w:line="276" w:lineRule="auto"/>
+        <w:ind w:firstLine="0"/>
+        <w:jc w:val="both"/>
+        <w:outlineLvl w:val="1"/>
+        <w:rPr>
+          <w:rFonts w:ascii="Times New Roman" w:hAnsi="Times New Roman" w:cs="Times New Roman"/>
+          <w:sz w:val="24"/>
+          <w:szCs w:val="24"/>
+        </w:rPr>
+      </w:pPr>
+      <w:r>
+        <w:rPr>
+          <w:rFonts w:ascii="Times New Roman" w:hAnsi="Times New Roman" w:cs="Times New Roman"/>
+          <w:sz w:val="24"/>
+          <w:szCs w:val="24"/>
+        </w:rPr>
+        <w:t xml:space="preserve">Tabela </w:t>
+      </w:r>
+      <w:proofErr w:type="spellStart"/>
+      <w:r>
+        <w:rPr>
+          <w:rFonts w:ascii="Times New Roman" w:hAnsi="Times New Roman" w:cs="Times New Roman"/>
+          <w:sz w:val="24"/>
+          <w:szCs w:val="24"/>
+        </w:rPr>
+        <w:t>user</w:t>
+      </w:r>
+      <w:proofErr w:type="spellEnd"/>
+      <w:r>
+        <w:rPr>
+          <w:rFonts w:ascii="Times New Roman" w:hAnsi="Times New Roman" w:cs="Times New Roman"/>
+          <w:sz w:val="24"/>
+          <w:szCs w:val="24"/>
+        </w:rPr>
+        <w:t xml:space="preserve"> jest jednym z najważniejszych elementów s</w:t>
+      </w:r>
+      <w:r>
+        <w:rPr>
+          <w:rFonts w:ascii="Times New Roman" w:hAnsi="Times New Roman" w:cs="Times New Roman"/>
+          <w:sz w:val="24"/>
+          <w:szCs w:val="24"/>
+        </w:rPr>
+        <w:t>truktury bazodanowej. Zawiera w </w:t>
+      </w:r>
+      <w:r>
+        <w:rPr>
+          <w:rFonts w:ascii="Times New Roman" w:hAnsi="Times New Roman" w:cs="Times New Roman"/>
+          <w:sz w:val="24"/>
+          <w:szCs w:val="24"/>
+        </w:rPr>
+        <w:t xml:space="preserve">sobie atrybuty potrzebne do identyfikacji i autoryzacji każdego z użytkowników w obrębie systemu service </w:t>
+      </w:r>
+      <w:proofErr w:type="spellStart"/>
+      <w:r>
+        <w:rPr>
+          <w:rFonts w:ascii="Times New Roman" w:hAnsi="Times New Roman" w:cs="Times New Roman"/>
+          <w:sz w:val="24"/>
+          <w:szCs w:val="24"/>
+        </w:rPr>
+        <w:t>desk</w:t>
+      </w:r>
+      <w:proofErr w:type="spellEnd"/>
+      <w:r>
+        <w:rPr>
+          <w:rFonts w:ascii="Times New Roman" w:hAnsi="Times New Roman" w:cs="Times New Roman"/>
+          <w:sz w:val="24"/>
+          <w:szCs w:val="24"/>
+        </w:rPr>
+        <w:t xml:space="preserve"> i są to między innymi „</w:t>
+      </w:r>
+      <w:proofErr w:type="spellStart"/>
+      <w:r>
+        <w:rPr>
+          <w:rFonts w:ascii="Times New Roman" w:hAnsi="Times New Roman" w:cs="Times New Roman"/>
+          <w:sz w:val="24"/>
+          <w:szCs w:val="24"/>
+        </w:rPr>
+        <w:t>Imie</w:t>
+      </w:r>
+      <w:proofErr w:type="spellEnd"/>
+      <w:r>
+        <w:rPr>
+          <w:rFonts w:ascii="Times New Roman" w:hAnsi="Times New Roman" w:cs="Times New Roman"/>
+          <w:sz w:val="24"/>
+          <w:szCs w:val="24"/>
+        </w:rPr>
+        <w:t>”, ”Nazwisko”, ”Identyfikator”, ”awatar”, ”</w:t>
+      </w:r>
+      <w:proofErr w:type="spellStart"/>
+      <w:r>
+        <w:rPr>
+          <w:rFonts w:ascii="Times New Roman" w:hAnsi="Times New Roman" w:cs="Times New Roman"/>
+          <w:sz w:val="24"/>
+          <w:szCs w:val="24"/>
+        </w:rPr>
+        <w:t>PoziomPomocy</w:t>
+      </w:r>
+      <w:proofErr w:type="spellEnd"/>
+      <w:r>
+        <w:rPr>
+          <w:rFonts w:ascii="Times New Roman" w:hAnsi="Times New Roman" w:cs="Times New Roman"/>
+          <w:sz w:val="24"/>
+          <w:szCs w:val="24"/>
+        </w:rPr>
+        <w:t>”, ”Email” i „</w:t>
+      </w:r>
+      <w:proofErr w:type="spellStart"/>
+      <w:r>
+        <w:rPr>
+          <w:rFonts w:ascii="Times New Roman" w:hAnsi="Times New Roman" w:cs="Times New Roman"/>
+          <w:sz w:val="24"/>
+          <w:szCs w:val="24"/>
+        </w:rPr>
+        <w:t>Haslo</w:t>
+      </w:r>
+      <w:proofErr w:type="spellEnd"/>
+      <w:r>
+        <w:rPr>
+          <w:rFonts w:ascii="Times New Roman" w:hAnsi="Times New Roman" w:cs="Times New Roman"/>
+          <w:sz w:val="24"/>
+          <w:szCs w:val="24"/>
+        </w:rPr>
+        <w:t>”.</w:t>
+      </w:r>
+    </w:p>
+    <w:p>
+      <w:pPr>
+        <w:spacing w:after="200" w:line="276" w:lineRule="auto"/>
+        <w:ind w:firstLine="0"/>
+        <w:jc w:val="both"/>
+        <w:outlineLvl w:val="1"/>
+        <w:rPr>
+          <w:rFonts w:ascii="Times New Roman" w:hAnsi="Times New Roman" w:cs="Times New Roman"/>
+          <w:sz w:val="24"/>
+          <w:szCs w:val="24"/>
+        </w:rPr>
+      </w:pPr>
+    </w:p>
+    <w:p>
+      <w:pPr>
+        <w:spacing w:after="200" w:line="276" w:lineRule="auto"/>
+        <w:ind w:firstLine="0"/>
+        <w:jc w:val="center"/>
+        <w:outlineLvl w:val="1"/>
+        <w:rPr>
+          <w:rFonts w:ascii="Times New Roman" w:hAnsi="Times New Roman" w:cs="Times New Roman"/>
+          <w:sz w:val="24"/>
+          <w:szCs w:val="24"/>
+        </w:rPr>
+      </w:pPr>
+      <w:r>
+        <w:rPr>
+          <w:rFonts w:ascii="Times New Roman" w:hAnsi="Times New Roman" w:cs="Times New Roman"/>
+          <w:noProof/>
+          <w:sz w:val="24"/>
+          <w:szCs w:val="24"/>
+          <w:lang w:eastAsia="pl-PL"/>
+        </w:rPr>
+        <w:drawing>
+          <wp:inline distT="0" distB="0" distL="0" distR="0">
+            <wp:extent cx="1496712" cy="2754535"/>
+            <wp:effectExtent l="19050" t="0" r="8238" b="0"/>
+            <wp:docPr id="10" name="Obraz 10"/>
+            <wp:cNvGraphicFramePr>
+              <a:graphicFrameLocks xmlns:a="http://schemas.openxmlformats.org/drawingml/2006/main" noChangeAspect="1"/>
+            </wp:cNvGraphicFramePr>
+            <a:graphic xmlns:a="http://schemas.openxmlformats.org/drawingml/2006/main">
+              <a:graphicData uri="http://schemas.openxmlformats.org/drawingml/2006/picture">
+                <pic:pic xmlns:pic="http://schemas.openxmlformats.org/drawingml/2006/picture">
+                  <pic:nvPicPr>
+                    <pic:cNvPr id="0" name="Picture 10"/>
+                    <pic:cNvPicPr>
+                      <a:picLocks noChangeAspect="1" noChangeArrowheads="1"/>
+                    </pic:cNvPicPr>
+                  </pic:nvPicPr>
+                  <pic:blipFill>
+                    <a:blip r:embed="rId15" cstate="print"/>
+                    <a:srcRect/>
+                    <a:stretch>
+                      <a:fillRect/>
+                    </a:stretch>
+                  </pic:blipFill>
+                  <pic:spPr bwMode="auto">
+                    <a:xfrm>
+                      <a:off x="0" y="0"/>
+                      <a:ext cx="1498779" cy="2758340"/>
+                    </a:xfrm>
+                    <a:prstGeom prst="rect">
+                      <a:avLst/>
+                    </a:prstGeom>
+                    <a:noFill/>
+                    <a:ln w="9525">
+                      <a:noFill/>
+                      <a:miter lim="800000"/>
+                      <a:headEnd/>
+                      <a:tailEnd/>
+                    </a:ln>
+                  </pic:spPr>
+                </pic:pic>
+              </a:graphicData>
+            </a:graphic>
+          </wp:inline>
+        </w:drawing>
+      </w:r>
+    </w:p>
+    <w:p>
+      <w:pPr>
+        <w:spacing w:after="200" w:line="276" w:lineRule="auto"/>
+        <w:ind w:firstLine="0"/>
+        <w:jc w:val="center"/>
+        <w:outlineLvl w:val="1"/>
+        <w:rPr>
+          <w:rFonts w:ascii="Times New Roman" w:hAnsi="Times New Roman" w:cs="Times New Roman"/>
+          <w:sz w:val="24"/>
+          <w:szCs w:val="24"/>
+        </w:rPr>
+      </w:pPr>
+    </w:p>
+    <w:p>
+      <w:pPr>
+        <w:spacing w:after="200" w:line="276" w:lineRule="auto"/>
+        <w:ind w:firstLine="0"/>
+        <w:jc w:val="both"/>
+        <w:rPr>
+          <w:rFonts w:ascii="Times New Roman" w:hAnsi="Times New Roman" w:cs="Times New Roman"/>
+          <w:sz w:val="24"/>
+          <w:szCs w:val="24"/>
+        </w:rPr>
+      </w:pPr>
+      <w:r>
+        <w:rPr>
+          <w:rFonts w:ascii="Times New Roman" w:hAnsi="Times New Roman" w:cs="Times New Roman"/>
+          <w:sz w:val="24"/>
+          <w:szCs w:val="24"/>
+        </w:rPr>
+        <w:t>Hasła do kont są przetrzymywane w postaci haszowanej w celu zapewnienia dodatkowe bezpieczeństwa danych użytkownika. Z tego powodu oczekiwana i zarazem maksymalna długość hasła wynosi 64 znaki ze względu na wykorzystywaną funkcję skrótu.</w:t>
+      </w:r>
+      <w:r>
+        <w:rPr>
+          <w:rFonts w:ascii="Times New Roman" w:hAnsi="Times New Roman" w:cs="Times New Roman"/>
+          <w:sz w:val="24"/>
+          <w:szCs w:val="24"/>
+        </w:rPr>
+        <w:br/>
+        <w:t>Przykładowe dwa rekordy w tej tabeli.</w:t>
+      </w:r>
+    </w:p>
+    <w:p>
+      <w:pPr>
+        <w:spacing w:after="200" w:line="276" w:lineRule="auto"/>
+        <w:ind w:firstLine="0"/>
+        <w:jc w:val="both"/>
+        <w:rPr>
+          <w:rFonts w:ascii="Times New Roman" w:hAnsi="Times New Roman" w:cs="Times New Roman"/>
+          <w:sz w:val="24"/>
+          <w:szCs w:val="24"/>
+        </w:rPr>
+      </w:pPr>
+    </w:p>
+    <w:p>
+      <w:pPr>
+        <w:spacing w:after="200" w:line="276" w:lineRule="auto"/>
+        <w:ind w:firstLine="0"/>
+        <w:rPr>
+          <w:rFonts w:ascii="Times New Roman" w:hAnsi="Times New Roman" w:cs="Times New Roman"/>
+          <w:sz w:val="24"/>
+          <w:szCs w:val="24"/>
+        </w:rPr>
+      </w:pPr>
+      <w:r>
+        <w:rPr>
+          <w:rFonts w:ascii="Times New Roman" w:hAnsi="Times New Roman" w:cs="Times New Roman"/>
+          <w:noProof/>
+          <w:sz w:val="24"/>
+          <w:szCs w:val="24"/>
+          <w:lang w:eastAsia="pl-PL"/>
+        </w:rPr>
+        <w:drawing>
+          <wp:inline distT="0" distB="0" distL="0" distR="0">
+            <wp:extent cx="5760085" cy="434394"/>
+            <wp:effectExtent l="19050" t="0" r="0" b="0"/>
+            <wp:docPr id="13" name="Obraz 13"/>
+            <wp:cNvGraphicFramePr>
+              <a:graphicFrameLocks xmlns:a="http://schemas.openxmlformats.org/drawingml/2006/main" noChangeAspect="1"/>
+            </wp:cNvGraphicFramePr>
+            <a:graphic xmlns:a="http://schemas.openxmlformats.org/drawingml/2006/main">
+              <a:graphicData uri="http://schemas.openxmlformats.org/drawingml/2006/picture">
+                <pic:pic xmlns:pic="http://schemas.openxmlformats.org/drawingml/2006/picture">
+                  <pic:nvPicPr>
+                    <pic:cNvPr id="0" name="Picture 13"/>
+                    <pic:cNvPicPr>
+                      <a:picLocks noChangeAspect="1" noChangeArrowheads="1"/>
+                    </pic:cNvPicPr>
+                  </pic:nvPicPr>
+                  <pic:blipFill>
+                    <a:blip r:embed="rId16" cstate="print"/>
+                    <a:srcRect/>
+                    <a:stretch>
+                      <a:fillRect/>
+                    </a:stretch>
+                  </pic:blipFill>
+                  <pic:spPr bwMode="auto">
+                    <a:xfrm>
+                      <a:off x="0" y="0"/>
+                      <a:ext cx="5760085" cy="434394"/>
+                    </a:xfrm>
+                    <a:prstGeom prst="rect">
+                      <a:avLst/>
+                    </a:prstGeom>
+                    <a:noFill/>
+                    <a:ln w="9525">
+                      <a:noFill/>
+                      <a:miter lim="800000"/>
+                      <a:headEnd/>
+                      <a:tailEnd/>
+                    </a:ln>
+                  </pic:spPr>
+                </pic:pic>
+              </a:graphicData>
+            </a:graphic>
+          </wp:inline>
+        </w:drawing>
+      </w:r>
+    </w:p>
+    <w:p>
+      <w:pPr>
+        <w:spacing w:after="200" w:line="276" w:lineRule="auto"/>
+        <w:ind w:firstLine="0"/>
+        <w:rPr>
+          <w:rFonts w:ascii="Times New Roman" w:hAnsi="Times New Roman" w:cs="Times New Roman"/>
+          <w:sz w:val="24"/>
+          <w:szCs w:val="24"/>
+        </w:rPr>
+      </w:pPr>
+      <w:r>
+        <w:rPr>
+          <w:rFonts w:ascii="Times New Roman" w:hAnsi="Times New Roman" w:cs="Times New Roman"/>
+          <w:sz w:val="24"/>
+          <w:szCs w:val="24"/>
+        </w:rPr>
+        <w:br w:type="page"/>
+      </w:r>
+    </w:p>
+    <w:p>
+      <w:pPr>
+        <w:spacing w:after="200" w:line="276" w:lineRule="auto"/>
+        <w:ind w:firstLine="0"/>
+        <w:jc w:val="both"/>
+        <w:rPr>
+          <w:rFonts w:ascii="Times New Roman" w:hAnsi="Times New Roman" w:cs="Times New Roman"/>
+          <w:sz w:val="24"/>
+          <w:szCs w:val="24"/>
+        </w:rPr>
+      </w:pPr>
+      <w:r>
+        <w:rPr>
+          <w:rFonts w:ascii="Times New Roman" w:hAnsi="Times New Roman" w:cs="Times New Roman"/>
+          <w:sz w:val="24"/>
+          <w:szCs w:val="24"/>
+        </w:rPr>
+        <w:lastRenderedPageBreak/>
+        <w:t>Tabela „news” powinna być jednowierszową tabelą zawierającą główne powiadomienie wyświetlające się w aplikacji. W przypadku kilku wierszy brany pod uwagę będzie jedynie pierwszy z nich.</w:t>
+      </w:r>
+    </w:p>
+    <w:p>
+      <w:pPr>
+        <w:spacing w:after="200" w:line="276" w:lineRule="auto"/>
+        <w:ind w:firstLine="0"/>
+        <w:jc w:val="both"/>
+        <w:rPr>
+          <w:rFonts w:ascii="Times New Roman" w:hAnsi="Times New Roman" w:cs="Times New Roman"/>
+          <w:sz w:val="24"/>
+          <w:szCs w:val="24"/>
+        </w:rPr>
+      </w:pPr>
+      <w:r>
+        <w:rPr>
+          <w:rFonts w:ascii="Times New Roman" w:hAnsi="Times New Roman" w:cs="Times New Roman"/>
+          <w:sz w:val="24"/>
+          <w:szCs w:val="24"/>
+        </w:rPr>
+        <w:t>W tablicy „kategorie” znajdują się wszystkie kategorie incydentów, które będą dostępne w</w:t>
+      </w:r>
+      <w:r>
+        <w:rPr>
+          <w:rFonts w:ascii="Times New Roman" w:hAnsi="Times New Roman" w:cs="Times New Roman"/>
+          <w:sz w:val="24"/>
+          <w:szCs w:val="24"/>
+        </w:rPr>
+        <w:t> </w:t>
+      </w:r>
+      <w:r>
+        <w:rPr>
+          <w:rFonts w:ascii="Times New Roman" w:hAnsi="Times New Roman" w:cs="Times New Roman"/>
+          <w:sz w:val="24"/>
+          <w:szCs w:val="24"/>
+        </w:rPr>
+        <w:t>naszej aplikacji. Dodając i usuwając rekordy możemy spersonalizować aplikację do</w:t>
+      </w:r>
+      <w:r>
+        <w:rPr>
+          <w:rFonts w:ascii="Times New Roman" w:hAnsi="Times New Roman" w:cs="Times New Roman"/>
+          <w:sz w:val="24"/>
+          <w:szCs w:val="24"/>
+        </w:rPr>
+        <w:t> </w:t>
+      </w:r>
+      <w:r>
+        <w:rPr>
+          <w:rFonts w:ascii="Times New Roman" w:hAnsi="Times New Roman" w:cs="Times New Roman"/>
+          <w:sz w:val="24"/>
+          <w:szCs w:val="24"/>
+        </w:rPr>
+        <w:t>zapotrzebowania danej firmy. Zawiera ona w sobie tylko jeden atrybut będący nazwą kategorii.</w:t>
+      </w:r>
+    </w:p>
+    <w:p>
+      <w:pPr>
+        <w:spacing w:after="200" w:line="276" w:lineRule="auto"/>
+        <w:ind w:firstLine="0"/>
+        <w:jc w:val="center"/>
+        <w:rPr>
+          <w:rFonts w:ascii="Times New Roman" w:hAnsi="Times New Roman" w:cs="Times New Roman"/>
+          <w:sz w:val="24"/>
+          <w:szCs w:val="24"/>
+        </w:rPr>
+      </w:pPr>
+      <w:r>
+        <w:rPr>
+          <w:rFonts w:ascii="Times New Roman" w:hAnsi="Times New Roman" w:cs="Times New Roman"/>
+          <w:noProof/>
+          <w:sz w:val="24"/>
+          <w:szCs w:val="24"/>
+          <w:lang w:eastAsia="pl-PL"/>
+        </w:rPr>
+        <w:drawing>
+          <wp:inline distT="0" distB="0" distL="0" distR="0">
+            <wp:extent cx="1087120" cy="914400"/>
+            <wp:effectExtent l="19050" t="0" r="0" b="0"/>
+            <wp:docPr id="3" name="Obraz 16"/>
+            <wp:cNvGraphicFramePr>
+              <a:graphicFrameLocks xmlns:a="http://schemas.openxmlformats.org/drawingml/2006/main" noChangeAspect="1"/>
+            </wp:cNvGraphicFramePr>
+            <a:graphic xmlns:a="http://schemas.openxmlformats.org/drawingml/2006/main">
+              <a:graphicData uri="http://schemas.openxmlformats.org/drawingml/2006/picture">
+                <pic:pic xmlns:pic="http://schemas.openxmlformats.org/drawingml/2006/picture">
+                  <pic:nvPicPr>
+                    <pic:cNvPr id="0" name="Picture 16"/>
+                    <pic:cNvPicPr>
+                      <a:picLocks noChangeAspect="1" noChangeArrowheads="1"/>
+                    </pic:cNvPicPr>
+                  </pic:nvPicPr>
+                  <pic:blipFill>
+                    <a:blip r:embed="rId17" cstate="print"/>
+                    <a:srcRect/>
+                    <a:stretch>
+                      <a:fillRect/>
+                    </a:stretch>
+                  </pic:blipFill>
+                  <pic:spPr bwMode="auto">
+                    <a:xfrm>
+                      <a:off x="0" y="0"/>
+                      <a:ext cx="1087120" cy="914400"/>
+                    </a:xfrm>
+                    <a:prstGeom prst="rect">
+                      <a:avLst/>
+                    </a:prstGeom>
+                    <a:noFill/>
+                    <a:ln w="9525">
+                      <a:noFill/>
+                      <a:miter lim="800000"/>
+                      <a:headEnd/>
+                      <a:tailEnd/>
+                    </a:ln>
+                  </pic:spPr>
+                </pic:pic>
+              </a:graphicData>
+            </a:graphic>
+          </wp:inline>
+        </w:drawing>
+      </w:r>
+    </w:p>
+    <w:p>
+      <w:pPr>
+        <w:spacing w:after="200" w:line="276" w:lineRule="auto"/>
+        <w:ind w:firstLine="0"/>
+        <w:jc w:val="both"/>
+        <w:rPr>
+          <w:rFonts w:ascii="Times New Roman" w:hAnsi="Times New Roman" w:cs="Times New Roman"/>
+          <w:sz w:val="24"/>
+          <w:szCs w:val="24"/>
+        </w:rPr>
+      </w:pPr>
+      <w:r>
+        <w:rPr>
+          <w:rFonts w:ascii="Times New Roman" w:hAnsi="Times New Roman" w:cs="Times New Roman"/>
+          <w:sz w:val="24"/>
+          <w:szCs w:val="24"/>
+        </w:rPr>
+        <w:t>„Incydenty” to główna tabela dla mojej aplikacji, to właśnie w niej znajdują się wszystkie problemy zgłoszone w systemie aplikacji. Zawiera w sobie informacje o dacie utworzenia danego incydentu, użytkowniku zgłaszającym i rozpatrującym dany problem, określa do</w:t>
+      </w:r>
+      <w:r>
+        <w:rPr>
+          <w:rFonts w:ascii="Times New Roman" w:hAnsi="Times New Roman" w:cs="Times New Roman"/>
+          <w:sz w:val="24"/>
+          <w:szCs w:val="24"/>
+        </w:rPr>
+        <w:t> </w:t>
+      </w:r>
+      <w:r>
+        <w:rPr>
+          <w:rFonts w:ascii="Times New Roman" w:hAnsi="Times New Roman" w:cs="Times New Roman"/>
+          <w:sz w:val="24"/>
+          <w:szCs w:val="24"/>
+        </w:rPr>
+        <w:t>którego poziomu pomocy dany incydent jest przypisany, przydziela mu również kategorie oraz zawiera opis danego problemu.</w:t>
+      </w:r>
+    </w:p>
+    <w:p>
+      <w:pPr>
+        <w:spacing w:after="200" w:line="276" w:lineRule="auto"/>
+        <w:ind w:firstLine="0"/>
+        <w:jc w:val="center"/>
+        <w:rPr>
+          <w:rFonts w:ascii="Times New Roman" w:hAnsi="Times New Roman" w:cs="Times New Roman"/>
+          <w:sz w:val="24"/>
+          <w:szCs w:val="24"/>
+        </w:rPr>
+      </w:pPr>
+      <w:r>
+        <w:rPr>
+          <w:rFonts w:ascii="Times New Roman" w:hAnsi="Times New Roman" w:cs="Times New Roman"/>
+          <w:noProof/>
+          <w:sz w:val="24"/>
+          <w:szCs w:val="24"/>
+          <w:lang w:eastAsia="pl-PL"/>
+        </w:rPr>
+        <w:drawing>
+          <wp:inline distT="0" distB="0" distL="0" distR="0">
+            <wp:extent cx="1845310" cy="2907665"/>
+            <wp:effectExtent l="19050" t="0" r="2540" b="0"/>
+            <wp:docPr id="25" name="Obraz 25"/>
+            <wp:cNvGraphicFramePr>
+              <a:graphicFrameLocks xmlns:a="http://schemas.openxmlformats.org/drawingml/2006/main" noChangeAspect="1"/>
+            </wp:cNvGraphicFramePr>
+            <a:graphic xmlns:a="http://schemas.openxmlformats.org/drawingml/2006/main">
+              <a:graphicData uri="http://schemas.openxmlformats.org/drawingml/2006/picture">
+                <pic:pic xmlns:pic="http://schemas.openxmlformats.org/drawingml/2006/picture">
+                  <pic:nvPicPr>
+                    <pic:cNvPr id="0" name="Picture 25"/>
+                    <pic:cNvPicPr>
+                      <a:picLocks noChangeAspect="1" noChangeArrowheads="1"/>
+                    </pic:cNvPicPr>
+                  </pic:nvPicPr>
+                  <pic:blipFill>
+                    <a:blip r:embed="rId18" cstate="print"/>
+                    <a:srcRect/>
+                    <a:stretch>
+                      <a:fillRect/>
+                    </a:stretch>
+                  </pic:blipFill>
+                  <pic:spPr bwMode="auto">
+                    <a:xfrm>
+                      <a:off x="0" y="0"/>
+                      <a:ext cx="1845310" cy="2907665"/>
+                    </a:xfrm>
+                    <a:prstGeom prst="rect">
+                      <a:avLst/>
+                    </a:prstGeom>
+                    <a:noFill/>
+                    <a:ln w="9525">
+                      <a:noFill/>
+                      <a:miter lim="800000"/>
+                      <a:headEnd/>
+                      <a:tailEnd/>
+                    </a:ln>
+                  </pic:spPr>
+                </pic:pic>
+              </a:graphicData>
+            </a:graphic>
+          </wp:inline>
+        </w:drawing>
+      </w:r>
+    </w:p>
+    <w:p>
+      <w:pPr>
+        <w:spacing w:after="200" w:line="276" w:lineRule="auto"/>
+        <w:ind w:firstLine="0"/>
+        <w:jc w:val="both"/>
+        <w:rPr>
+          <w:rFonts w:ascii="Times New Roman" w:hAnsi="Times New Roman" w:cs="Times New Roman"/>
+          <w:sz w:val="24"/>
+          <w:szCs w:val="24"/>
+        </w:rPr>
+      </w:pPr>
+      <w:r>
+        <w:rPr>
+          <w:rFonts w:ascii="Times New Roman" w:hAnsi="Times New Roman" w:cs="Times New Roman"/>
+          <w:sz w:val="24"/>
+          <w:szCs w:val="24"/>
+        </w:rPr>
+        <w:t>W tabeli „</w:t>
+      </w:r>
+      <w:proofErr w:type="spellStart"/>
+      <w:r>
+        <w:rPr>
+          <w:rFonts w:ascii="Times New Roman" w:hAnsi="Times New Roman" w:cs="Times New Roman"/>
+          <w:sz w:val="24"/>
+          <w:szCs w:val="24"/>
+        </w:rPr>
+        <w:t>incydentyarchive</w:t>
+      </w:r>
+      <w:proofErr w:type="spellEnd"/>
+      <w:r>
+        <w:rPr>
+          <w:rFonts w:ascii="Times New Roman" w:hAnsi="Times New Roman" w:cs="Times New Roman"/>
+          <w:sz w:val="24"/>
+          <w:szCs w:val="24"/>
+        </w:rPr>
+        <w:t>” znajduje się archiwum rozwiązanych problemów. Oprócz podstawowych informacji o każdym z incydentów dołączany jest również raport podsumowujący problem.</w:t>
+      </w:r>
+    </w:p>
+    <w:p>
+      <w:pPr>
+        <w:spacing w:after="200" w:line="276" w:lineRule="auto"/>
+        <w:ind w:firstLine="0"/>
+        <w:rPr>
+          <w:rFonts w:ascii="Times New Roman" w:hAnsi="Times New Roman" w:cs="Times New Roman"/>
+          <w:sz w:val="24"/>
+          <w:szCs w:val="24"/>
+        </w:rPr>
+      </w:pPr>
+      <w:r>
+        <w:rPr>
+          <w:rFonts w:ascii="Times New Roman" w:hAnsi="Times New Roman" w:cs="Times New Roman"/>
+          <w:sz w:val="24"/>
+          <w:szCs w:val="24"/>
+        </w:rPr>
+        <w:br w:type="page"/>
+      </w:r>
+    </w:p>
+    <w:p>
+      <w:pPr>
+        <w:spacing w:after="200" w:line="276" w:lineRule="auto"/>
+        <w:ind w:firstLine="0"/>
+        <w:jc w:val="both"/>
+        <w:rPr>
+          <w:rFonts w:ascii="Times New Roman" w:hAnsi="Times New Roman" w:cs="Times New Roman"/>
+          <w:sz w:val="24"/>
+          <w:szCs w:val="24"/>
+        </w:rPr>
+      </w:pPr>
+      <w:r>
+        <w:rPr>
+          <w:rFonts w:ascii="Times New Roman" w:hAnsi="Times New Roman" w:cs="Times New Roman"/>
+          <w:sz w:val="24"/>
+          <w:szCs w:val="24"/>
+        </w:rPr>
+        <w:lastRenderedPageBreak/>
+        <w:t>W bazie danych znajduje się również tablica „</w:t>
+      </w:r>
+      <w:proofErr w:type="spellStart"/>
+      <w:r>
+        <w:rPr>
+          <w:rFonts w:ascii="Times New Roman" w:hAnsi="Times New Roman" w:cs="Times New Roman"/>
+          <w:sz w:val="24"/>
+          <w:szCs w:val="24"/>
+        </w:rPr>
+        <w:t>event</w:t>
+      </w:r>
+      <w:proofErr w:type="spellEnd"/>
+      <w:r>
+        <w:rPr>
+          <w:rFonts w:ascii="Times New Roman" w:hAnsi="Times New Roman" w:cs="Times New Roman"/>
+          <w:sz w:val="24"/>
+          <w:szCs w:val="24"/>
+        </w:rPr>
+        <w:t>” zawierająca informacje o wszystkich wydarzeniach dodanych do kalendarzy użytkowników systemu. Składa się ona z pola z nazwą wydarzenia, datą i identyfikatorem użytkownika, do którego kalendarza przypisane jest dane wydarzenie.</w:t>
+      </w:r>
+    </w:p>
+    <w:p>
+      <w:pPr>
+        <w:spacing w:after="200" w:line="276" w:lineRule="auto"/>
+        <w:ind w:firstLine="0"/>
+        <w:jc w:val="center"/>
+        <w:rPr>
+          <w:rFonts w:ascii="Times New Roman" w:hAnsi="Times New Roman" w:cs="Times New Roman"/>
+          <w:sz w:val="24"/>
+          <w:szCs w:val="24"/>
+        </w:rPr>
+      </w:pPr>
+      <w:r>
+        <w:rPr>
+          <w:rFonts w:ascii="Times New Roman" w:hAnsi="Times New Roman" w:cs="Times New Roman"/>
+          <w:noProof/>
+          <w:sz w:val="24"/>
+          <w:szCs w:val="24"/>
+          <w:lang w:eastAsia="pl-PL"/>
+        </w:rPr>
+        <w:drawing>
+          <wp:inline distT="0" distB="0" distL="0" distR="0">
+            <wp:extent cx="1713230" cy="914400"/>
+            <wp:effectExtent l="19050" t="0" r="1270" b="0"/>
+            <wp:docPr id="28" name="Obraz 28"/>
+            <wp:cNvGraphicFramePr>
+              <a:graphicFrameLocks xmlns:a="http://schemas.openxmlformats.org/drawingml/2006/main" noChangeAspect="1"/>
+            </wp:cNvGraphicFramePr>
+            <a:graphic xmlns:a="http://schemas.openxmlformats.org/drawingml/2006/main">
+              <a:graphicData uri="http://schemas.openxmlformats.org/drawingml/2006/picture">
+                <pic:pic xmlns:pic="http://schemas.openxmlformats.org/drawingml/2006/picture">
+                  <pic:nvPicPr>
+                    <pic:cNvPr id="0" name="Picture 28"/>
+                    <pic:cNvPicPr>
+                      <a:picLocks noChangeAspect="1" noChangeArrowheads="1"/>
+                    </pic:cNvPicPr>
+                  </pic:nvPicPr>
+                  <pic:blipFill>
+                    <a:blip r:embed="rId19" cstate="print"/>
+                    <a:srcRect/>
+                    <a:stretch>
+                      <a:fillRect/>
+                    </a:stretch>
+                  </pic:blipFill>
+                  <pic:spPr bwMode="auto">
+                    <a:xfrm>
+                      <a:off x="0" y="0"/>
+                      <a:ext cx="1713230" cy="914400"/>
+                    </a:xfrm>
+                    <a:prstGeom prst="rect">
+                      <a:avLst/>
+                    </a:prstGeom>
+                    <a:noFill/>
+                    <a:ln w="9525">
+                      <a:noFill/>
+                      <a:miter lim="800000"/>
+                      <a:headEnd/>
+                      <a:tailEnd/>
+                    </a:ln>
+                  </pic:spPr>
+                </pic:pic>
+              </a:graphicData>
+            </a:graphic>
+          </wp:inline>
+        </w:drawing>
+      </w:r>
+    </w:p>
+    <w:p>
+      <w:pPr>
+        <w:spacing w:after="200" w:line="276" w:lineRule="auto"/>
+        <w:ind w:firstLine="0"/>
+        <w:outlineLvl w:val="1"/>
+        <w:rPr>
+          <w:rFonts w:ascii="Times New Roman" w:hAnsi="Times New Roman" w:cs="Times New Roman"/>
+          <w:sz w:val="24"/>
+          <w:szCs w:val="24"/>
+        </w:rPr>
+      </w:pPr>
+      <w:r>
+        <w:rPr>
+          <w:rFonts w:ascii="Times New Roman" w:hAnsi="Times New Roman" w:cs="Times New Roman"/>
+          <w:sz w:val="24"/>
+          <w:szCs w:val="24"/>
+        </w:rPr>
+        <w:t>Ostatnią z tabel jest „</w:t>
+      </w:r>
+      <w:proofErr w:type="spellStart"/>
+      <w:r>
+        <w:rPr>
+          <w:rFonts w:ascii="Times New Roman" w:hAnsi="Times New Roman" w:cs="Times New Roman"/>
+          <w:sz w:val="24"/>
+          <w:szCs w:val="24"/>
+        </w:rPr>
+        <w:t>chatmessages</w:t>
+      </w:r>
+      <w:proofErr w:type="spellEnd"/>
+      <w:r>
+        <w:rPr>
+          <w:rFonts w:ascii="Times New Roman" w:hAnsi="Times New Roman" w:cs="Times New Roman"/>
+          <w:sz w:val="24"/>
+          <w:szCs w:val="24"/>
+        </w:rPr>
+        <w:t>”, która zawiera w sobie wszystkie wiadomości wysyłane przez użytkowników systemu. Składa się z atrybutów „</w:t>
+      </w:r>
+      <w:proofErr w:type="spellStart"/>
+      <w:r>
+        <w:rPr>
+          <w:rFonts w:ascii="Times New Roman" w:hAnsi="Times New Roman" w:cs="Times New Roman"/>
+          <w:sz w:val="24"/>
+          <w:szCs w:val="24"/>
+        </w:rPr>
+        <w:t>OriginID</w:t>
+      </w:r>
+      <w:proofErr w:type="spellEnd"/>
+      <w:r>
+        <w:rPr>
+          <w:rFonts w:ascii="Times New Roman" w:hAnsi="Times New Roman" w:cs="Times New Roman"/>
+          <w:sz w:val="24"/>
+          <w:szCs w:val="24"/>
+        </w:rPr>
+        <w:t>”, który zawiera identyfikator użytkownika nadawcy, „</w:t>
+      </w:r>
+      <w:proofErr w:type="spellStart"/>
+      <w:r>
+        <w:rPr>
+          <w:rFonts w:ascii="Times New Roman" w:hAnsi="Times New Roman" w:cs="Times New Roman"/>
+          <w:sz w:val="24"/>
+          <w:szCs w:val="24"/>
+        </w:rPr>
+        <w:t>DestinationID</w:t>
+      </w:r>
+      <w:proofErr w:type="spellEnd"/>
+      <w:r>
+        <w:rPr>
+          <w:rFonts w:ascii="Times New Roman" w:hAnsi="Times New Roman" w:cs="Times New Roman"/>
+          <w:sz w:val="24"/>
+          <w:szCs w:val="24"/>
+        </w:rPr>
+        <w:t xml:space="preserve">”,  identyfikujący </w:t>
+      </w:r>
+      <w:r>
+        <w:rPr>
+          <w:rFonts w:ascii="Times New Roman" w:hAnsi="Times New Roman" w:cs="Times New Roman"/>
+          <w:sz w:val="24"/>
+          <w:szCs w:val="24"/>
+        </w:rPr>
+        <w:t>odbiorcę, „</w:t>
+      </w:r>
+      <w:proofErr w:type="spellStart"/>
+      <w:r>
+        <w:rPr>
+          <w:rFonts w:ascii="Times New Roman" w:hAnsi="Times New Roman" w:cs="Times New Roman"/>
+          <w:sz w:val="24"/>
+          <w:szCs w:val="24"/>
+        </w:rPr>
+        <w:t>DateTimeStamp</w:t>
+      </w:r>
+      <w:proofErr w:type="spellEnd"/>
+      <w:r>
+        <w:rPr>
+          <w:rFonts w:ascii="Times New Roman" w:hAnsi="Times New Roman" w:cs="Times New Roman"/>
+          <w:sz w:val="24"/>
+          <w:szCs w:val="24"/>
+        </w:rPr>
+        <w:t>”, który określa datę i godzinę wysłania wiadomości oraz „</w:t>
+      </w:r>
+      <w:proofErr w:type="spellStart"/>
+      <w:r>
+        <w:rPr>
+          <w:rFonts w:ascii="Times New Roman" w:hAnsi="Times New Roman" w:cs="Times New Roman"/>
+          <w:sz w:val="24"/>
+          <w:szCs w:val="24"/>
+        </w:rPr>
+        <w:t>MessageText</w:t>
+      </w:r>
+      <w:proofErr w:type="spellEnd"/>
+      <w:r>
+        <w:rPr>
+          <w:rFonts w:ascii="Times New Roman" w:hAnsi="Times New Roman" w:cs="Times New Roman"/>
+          <w:sz w:val="24"/>
+          <w:szCs w:val="24"/>
+        </w:rPr>
+        <w:t>”, który zawiera w sobie wysyłaną wiadomość. Przykładowy rekord wygląda następująco:</w:t>
+      </w:r>
+    </w:p>
+    <w:p>
+      <w:pPr>
+        <w:spacing w:after="200" w:line="276" w:lineRule="auto"/>
+        <w:ind w:firstLine="0"/>
+        <w:outlineLvl w:val="1"/>
+        <w:rPr>
+          <w:rFonts w:ascii="Times New Roman" w:hAnsi="Times New Roman" w:cs="Times New Roman"/>
+          <w:sz w:val="24"/>
+          <w:szCs w:val="24"/>
+        </w:rPr>
+      </w:pPr>
+    </w:p>
+    <w:p>
+      <w:pPr>
+        <w:spacing w:after="200" w:line="276" w:lineRule="auto"/>
+        <w:ind w:firstLine="0"/>
+        <w:outlineLvl w:val="1"/>
+        <w:rPr>
+          <w:rFonts w:ascii="Times New Roman" w:hAnsi="Times New Roman" w:cs="Times New Roman"/>
+          <w:sz w:val="24"/>
+          <w:szCs w:val="24"/>
+        </w:rPr>
+      </w:pPr>
+      <w:r>
+        <w:rPr>
+          <w:rFonts w:ascii="Times New Roman" w:hAnsi="Times New Roman" w:cs="Times New Roman"/>
+          <w:noProof/>
+          <w:sz w:val="24"/>
+          <w:szCs w:val="24"/>
+          <w:lang w:eastAsia="pl-PL"/>
+        </w:rPr>
+        <w:drawing>
+          <wp:inline distT="0" distB="0" distL="0" distR="0">
+            <wp:extent cx="5760085" cy="404052"/>
+            <wp:effectExtent l="19050" t="0" r="0" b="0"/>
+            <wp:docPr id="31" name="Obraz 31"/>
+            <wp:cNvGraphicFramePr>
+              <a:graphicFrameLocks xmlns:a="http://schemas.openxmlformats.org/drawingml/2006/main" noChangeAspect="1"/>
+            </wp:cNvGraphicFramePr>
+            <a:graphic xmlns:a="http://schemas.openxmlformats.org/drawingml/2006/main">
+              <a:graphicData uri="http://schemas.openxmlformats.org/drawingml/2006/picture">
+                <pic:pic xmlns:pic="http://schemas.openxmlformats.org/drawingml/2006/picture">
+                  <pic:nvPicPr>
+                    <pic:cNvPr id="0" name="Picture 31"/>
+                    <pic:cNvPicPr>
+                      <a:picLocks noChangeAspect="1" noChangeArrowheads="1"/>
+                    </pic:cNvPicPr>
+                  </pic:nvPicPr>
+                  <pic:blipFill>
+                    <a:blip r:embed="rId20" cstate="print"/>
+                    <a:srcRect/>
+                    <a:stretch>
+                      <a:fillRect/>
+                    </a:stretch>
+                  </pic:blipFill>
+                  <pic:spPr bwMode="auto">
+                    <a:xfrm>
+                      <a:off x="0" y="0"/>
+                      <a:ext cx="5760085" cy="404052"/>
+                    </a:xfrm>
+                    <a:prstGeom prst="rect">
+                      <a:avLst/>
+                    </a:prstGeom>
+                    <a:noFill/>
+                    <a:ln w="9525">
+                      <a:noFill/>
+                      <a:miter lim="800000"/>
+                      <a:headEnd/>
+                      <a:tailEnd/>
+                    </a:ln>
+                  </pic:spPr>
+                </pic:pic>
+              </a:graphicData>
+            </a:graphic>
+          </wp:inline>
+        </w:drawing>
+      </w:r>
+    </w:p>
+    <w:p>
+      <w:pPr>
+        <w:pStyle w:val="Akapitzlist"/>
+        <w:numPr>
+          <w:ilvl w:val="1"/>
+          <w:numId w:val="20"/>
+        </w:numPr>
+        <w:spacing w:after="200" w:line="276" w:lineRule="auto"/>
+        <w:outlineLvl w:val="1"/>
+        <w:rPr>
+          <w:rFonts w:ascii="Times New Roman" w:hAnsi="Times New Roman" w:cs="Times New Roman"/>
+          <w:sz w:val="32"/>
+          <w:szCs w:val="32"/>
+        </w:rPr>
+      </w:pPr>
+      <w:r>
+        <w:rPr>
+          <w:rFonts w:ascii="Times New Roman" w:hAnsi="Times New Roman" w:cs="Times New Roman"/>
+          <w:sz w:val="32"/>
+          <w:szCs w:val="32"/>
+        </w:rPr>
+        <w:t xml:space="preserve">Implementacja interfejsu </w:t>
+      </w:r>
+    </w:p>
+    <w:p>
+      <w:pPr>
+        <w:pStyle w:val="Akapitzlist"/>
+        <w:numPr>
+          <w:ilvl w:val="1"/>
+          <w:numId w:val="20"/>
+        </w:numPr>
+        <w:spacing w:after="200" w:line="276" w:lineRule="auto"/>
+        <w:outlineLvl w:val="1"/>
+        <w:rPr>
+          <w:rFonts w:ascii="Times New Roman" w:hAnsi="Times New Roman" w:cs="Times New Roman"/>
+          <w:sz w:val="32"/>
+          <w:szCs w:val="32"/>
+        </w:rPr>
+      </w:pPr>
+      <w:r>
+        <w:rPr>
+          <w:rFonts w:ascii="Times New Roman" w:hAnsi="Times New Roman" w:cs="Times New Roman"/>
+          <w:sz w:val="32"/>
+          <w:szCs w:val="32"/>
+        </w:rPr>
+        <w:t>Implementacja funkcjonalności</w:t>
+      </w:r>
     </w:p>
     <w:p>
       <w:pPr>
@@ -6897,7 +8428,7 @@
         </w:numPr>
         <w:jc w:val="both"/>
       </w:pPr>
-      <w:bookmarkStart w:id="5" w:name="_Toc92195777"/>
+      <w:bookmarkStart w:id="5" w:name="_Toc93411178"/>
       <w:r>
         <w:t>Bibliografia</w:t>
       </w:r>
@@ -7880,7 +9411,7 @@
       </w:pPr>
     </w:p>
     <w:sectPr>
-      <w:footerReference w:type="default" r:id="rId13"/>
+      <w:footerReference w:type="default" r:id="rId21"/>
       <w:pgSz w:w="11906" w:h="16838"/>
       <w:pgMar w:top="1134" w:right="1134" w:bottom="1134" w:left="1701" w:header="709" w:footer="709" w:gutter="0"/>
       <w:pgNumType w:fmt="numberInDash" w:start="5"/>
@@ -7937,7 +9468,7 @@
             <w:rPr>
               <w:noProof/>
             </w:rPr>
-            <w:t>- 17 -</w:t>
+            <w:t>- 20 -</w:t>
           </w:r>
         </w:fldSimple>
       </w:p>
@@ -9063,6 +10594,214 @@
     </w:lvl>
   </w:abstractNum>
   <w:abstractNum w:abstractNumId="13">
+    <w:nsid w:val="337F5B91"/>
+    <w:multiLevelType w:val="hybridMultilevel"/>
+    <w:tmpl w:val="34727E16"/>
+    <w:lvl w:ilvl="0" w:tplc="0415000F">
+      <w:start w:val="1"/>
+      <w:numFmt w:val="decimal"/>
+      <w:lvlText w:val="%1."/>
+      <w:lvlJc w:val="left"/>
+      <w:pPr>
+        <w:ind w:left="720" w:hanging="360"/>
+      </w:pPr>
+    </w:lvl>
+    <w:lvl w:ilvl="1" w:tplc="04150019" w:tentative="1">
+      <w:start w:val="1"/>
+      <w:numFmt w:val="lowerLetter"/>
+      <w:lvlText w:val="%2."/>
+      <w:lvlJc w:val="left"/>
+      <w:pPr>
+        <w:ind w:left="1440" w:hanging="360"/>
+      </w:pPr>
+    </w:lvl>
+    <w:lvl w:ilvl="2" w:tplc="0415001B" w:tentative="1">
+      <w:start w:val="1"/>
+      <w:numFmt w:val="lowerRoman"/>
+      <w:lvlText w:val="%3."/>
+      <w:lvlJc w:val="right"/>
+      <w:pPr>
+        <w:ind w:left="2160" w:hanging="180"/>
+      </w:pPr>
+    </w:lvl>
+    <w:lvl w:ilvl="3" w:tplc="0415000F" w:tentative="1">
+      <w:start w:val="1"/>
+      <w:numFmt w:val="decimal"/>
+      <w:lvlText w:val="%4."/>
+      <w:lvlJc w:val="left"/>
+      <w:pPr>
+        <w:ind w:left="2880" w:hanging="360"/>
+      </w:pPr>
+    </w:lvl>
+    <w:lvl w:ilvl="4" w:tplc="04150019" w:tentative="1">
+      <w:start w:val="1"/>
+      <w:numFmt w:val="lowerLetter"/>
+      <w:lvlText w:val="%5."/>
+      <w:lvlJc w:val="left"/>
+      <w:pPr>
+        <w:ind w:left="3600" w:hanging="360"/>
+      </w:pPr>
+    </w:lvl>
+    <w:lvl w:ilvl="5" w:tplc="0415001B" w:tentative="1">
+      <w:start w:val="1"/>
+      <w:numFmt w:val="lowerRoman"/>
+      <w:lvlText w:val="%6."/>
+      <w:lvlJc w:val="right"/>
+      <w:pPr>
+        <w:ind w:left="4320" w:hanging="180"/>
+      </w:pPr>
+    </w:lvl>
+    <w:lvl w:ilvl="6" w:tplc="0415000F" w:tentative="1">
+      <w:start w:val="1"/>
+      <w:numFmt w:val="decimal"/>
+      <w:lvlText w:val="%7."/>
+      <w:lvlJc w:val="left"/>
+      <w:pPr>
+        <w:ind w:left="5040" w:hanging="360"/>
+      </w:pPr>
+    </w:lvl>
+    <w:lvl w:ilvl="7" w:tplc="04150019" w:tentative="1">
+      <w:start w:val="1"/>
+      <w:numFmt w:val="lowerLetter"/>
+      <w:lvlText w:val="%8."/>
+      <w:lvlJc w:val="left"/>
+      <w:pPr>
+        <w:ind w:left="5760" w:hanging="360"/>
+      </w:pPr>
+    </w:lvl>
+    <w:lvl w:ilvl="8" w:tplc="0415001B" w:tentative="1">
+      <w:start w:val="1"/>
+      <w:numFmt w:val="lowerRoman"/>
+      <w:lvlText w:val="%9."/>
+      <w:lvlJc w:val="right"/>
+      <w:pPr>
+        <w:ind w:left="6480" w:hanging="180"/>
+      </w:pPr>
+    </w:lvl>
+  </w:abstractNum>
+  <w:abstractNum w:abstractNumId="14">
+    <w:nsid w:val="34916672"/>
+    <w:multiLevelType w:val="multilevel"/>
+    <w:tmpl w:val="DAE070C6"/>
+    <w:lvl w:ilvl="0">
+      <w:start w:val="2"/>
+      <w:numFmt w:val="decimal"/>
+      <w:lvlText w:val="%1"/>
+      <w:lvlJc w:val="left"/>
+      <w:pPr>
+        <w:ind w:left="405" w:hanging="405"/>
+      </w:pPr>
+      <w:rPr>
+        <w:rFonts w:hint="default"/>
+        <w:sz w:val="32"/>
+      </w:rPr>
+    </w:lvl>
+    <w:lvl w:ilvl="1">
+      <w:start w:val="2"/>
+      <w:numFmt w:val="decimal"/>
+      <w:lvlText w:val="%1.%2"/>
+      <w:lvlJc w:val="left"/>
+      <w:pPr>
+        <w:ind w:left="1125" w:hanging="405"/>
+      </w:pPr>
+      <w:rPr>
+        <w:rFonts w:hint="default"/>
+        <w:sz w:val="32"/>
+      </w:rPr>
+    </w:lvl>
+    <w:lvl w:ilvl="2">
+      <w:start w:val="1"/>
+      <w:numFmt w:val="decimal"/>
+      <w:lvlText w:val="%1.%2.%3"/>
+      <w:lvlJc w:val="left"/>
+      <w:pPr>
+        <w:ind w:left="2160" w:hanging="720"/>
+      </w:pPr>
+      <w:rPr>
+        <w:rFonts w:hint="default"/>
+        <w:sz w:val="32"/>
+      </w:rPr>
+    </w:lvl>
+    <w:lvl w:ilvl="3">
+      <w:start w:val="1"/>
+      <w:numFmt w:val="decimal"/>
+      <w:lvlText w:val="%1.%2.%3.%4"/>
+      <w:lvlJc w:val="left"/>
+      <w:pPr>
+        <w:ind w:left="2880" w:hanging="720"/>
+      </w:pPr>
+      <w:rPr>
+        <w:rFonts w:hint="default"/>
+        <w:sz w:val="32"/>
+      </w:rPr>
+    </w:lvl>
+    <w:lvl w:ilvl="4">
+      <w:start w:val="1"/>
+      <w:numFmt w:val="decimal"/>
+      <w:lvlText w:val="%1.%2.%3.%4.%5"/>
+      <w:lvlJc w:val="left"/>
+      <w:pPr>
+        <w:ind w:left="3960" w:hanging="1080"/>
+      </w:pPr>
+      <w:rPr>
+        <w:rFonts w:hint="default"/>
+        <w:sz w:val="32"/>
+      </w:rPr>
+    </w:lvl>
+    <w:lvl w:ilvl="5">
+      <w:start w:val="1"/>
+      <w:numFmt w:val="decimal"/>
+      <w:lvlText w:val="%1.%2.%3.%4.%5.%6"/>
+      <w:lvlJc w:val="left"/>
+      <w:pPr>
+        <w:ind w:left="4680" w:hanging="1080"/>
+      </w:pPr>
+      <w:rPr>
+        <w:rFonts w:hint="default"/>
+        <w:sz w:val="32"/>
+      </w:rPr>
+    </w:lvl>
+    <w:lvl w:ilvl="6">
+      <w:start w:val="1"/>
+      <w:numFmt w:val="decimal"/>
+      <w:lvlText w:val="%1.%2.%3.%4.%5.%6.%7"/>
+      <w:lvlJc w:val="left"/>
+      <w:pPr>
+        <w:ind w:left="5760" w:hanging="1440"/>
+      </w:pPr>
+      <w:rPr>
+        <w:rFonts w:hint="default"/>
+        <w:sz w:val="32"/>
+      </w:rPr>
+    </w:lvl>
+    <w:lvl w:ilvl="7">
+      <w:start w:val="1"/>
+      <w:numFmt w:val="decimal"/>
+      <w:lvlText w:val="%1.%2.%3.%4.%5.%6.%7.%8"/>
+      <w:lvlJc w:val="left"/>
+      <w:pPr>
+        <w:ind w:left="6480" w:hanging="1440"/>
+      </w:pPr>
+      <w:rPr>
+        <w:rFonts w:hint="default"/>
+        <w:sz w:val="32"/>
+      </w:rPr>
+    </w:lvl>
+    <w:lvl w:ilvl="8">
+      <w:start w:val="1"/>
+      <w:numFmt w:val="decimal"/>
+      <w:lvlText w:val="%1.%2.%3.%4.%5.%6.%7.%8.%9"/>
+      <w:lvlJc w:val="left"/>
+      <w:pPr>
+        <w:ind w:left="7560" w:hanging="1800"/>
+      </w:pPr>
+      <w:rPr>
+        <w:rFonts w:hint="default"/>
+        <w:sz w:val="32"/>
+      </w:rPr>
+    </w:lvl>
+  </w:abstractNum>
+  <w:abstractNum w:abstractNumId="15">
     <w:nsid w:val="382C1D5D"/>
     <w:multiLevelType w:val="multilevel"/>
     <w:tmpl w:val="0415001F"/>
@@ -9148,7 +10887,7 @@
       </w:pPr>
     </w:lvl>
   </w:abstractNum>
-  <w:abstractNum w:abstractNumId="14">
+  <w:abstractNum w:abstractNumId="16">
     <w:nsid w:val="3B6007FF"/>
     <w:multiLevelType w:val="multilevel"/>
     <w:tmpl w:val="0415001D"/>
@@ -9239,7 +10978,7 @@
       </w:pPr>
     </w:lvl>
   </w:abstractNum>
-  <w:abstractNum w:abstractNumId="15">
+  <w:abstractNum w:abstractNumId="17">
     <w:nsid w:val="3DBE74B8"/>
     <w:multiLevelType w:val="hybridMultilevel"/>
     <w:tmpl w:val="346C8E0E"/>
@@ -9325,7 +11064,7 @@
       </w:pPr>
     </w:lvl>
   </w:abstractNum>
-  <w:abstractNum w:abstractNumId="16">
+  <w:abstractNum w:abstractNumId="18">
     <w:nsid w:val="3E1E57D8"/>
     <w:multiLevelType w:val="multilevel"/>
     <w:tmpl w:val="0415001F"/>
@@ -9411,7 +11150,7 @@
       </w:pPr>
     </w:lvl>
   </w:abstractNum>
-  <w:abstractNum w:abstractNumId="17">
+  <w:abstractNum w:abstractNumId="19">
     <w:nsid w:val="4050741A"/>
     <w:multiLevelType w:val="multilevel"/>
     <w:tmpl w:val="0415001F"/>
@@ -9497,7 +11236,7 @@
       </w:pPr>
     </w:lvl>
   </w:abstractNum>
-  <w:abstractNum w:abstractNumId="18">
+  <w:abstractNum w:abstractNumId="20">
     <w:nsid w:val="4826226D"/>
     <w:multiLevelType w:val="hybridMultilevel"/>
     <w:tmpl w:val="E89EAD56"/>
@@ -9586,7 +11325,7 @@
       </w:pPr>
     </w:lvl>
   </w:abstractNum>
-  <w:abstractNum w:abstractNumId="19">
+  <w:abstractNum w:abstractNumId="21">
     <w:nsid w:val="49EC21F7"/>
     <w:multiLevelType w:val="multilevel"/>
     <w:tmpl w:val="0415001F"/>
@@ -9672,7 +11411,7 @@
       </w:pPr>
     </w:lvl>
   </w:abstractNum>
-  <w:abstractNum w:abstractNumId="20">
+  <w:abstractNum w:abstractNumId="22">
     <w:nsid w:val="50CF5460"/>
     <w:multiLevelType w:val="hybridMultilevel"/>
     <w:tmpl w:val="5DB67BD0"/>
@@ -9785,7 +11524,93 @@
       </w:rPr>
     </w:lvl>
   </w:abstractNum>
-  <w:abstractNum w:abstractNumId="21">
+  <w:abstractNum w:abstractNumId="23">
+    <w:nsid w:val="515E3BCA"/>
+    <w:multiLevelType w:val="hybridMultilevel"/>
+    <w:tmpl w:val="48346A5C"/>
+    <w:lvl w:ilvl="0" w:tplc="0415000F">
+      <w:start w:val="1"/>
+      <w:numFmt w:val="decimal"/>
+      <w:lvlText w:val="%1."/>
+      <w:lvlJc w:val="left"/>
+      <w:pPr>
+        <w:ind w:left="720" w:hanging="360"/>
+      </w:pPr>
+    </w:lvl>
+    <w:lvl w:ilvl="1" w:tplc="04150019" w:tentative="1">
+      <w:start w:val="1"/>
+      <w:numFmt w:val="lowerLetter"/>
+      <w:lvlText w:val="%2."/>
+      <w:lvlJc w:val="left"/>
+      <w:pPr>
+        <w:ind w:left="1440" w:hanging="360"/>
+      </w:pPr>
+    </w:lvl>
+    <w:lvl w:ilvl="2" w:tplc="0415001B" w:tentative="1">
+      <w:start w:val="1"/>
+      <w:numFmt w:val="lowerRoman"/>
+      <w:lvlText w:val="%3."/>
+      <w:lvlJc w:val="right"/>
+      <w:pPr>
+        <w:ind w:left="2160" w:hanging="180"/>
+      </w:pPr>
+    </w:lvl>
+    <w:lvl w:ilvl="3" w:tplc="0415000F" w:tentative="1">
+      <w:start w:val="1"/>
+      <w:numFmt w:val="decimal"/>
+      <w:lvlText w:val="%4."/>
+      <w:lvlJc w:val="left"/>
+      <w:pPr>
+        <w:ind w:left="2880" w:hanging="360"/>
+      </w:pPr>
+    </w:lvl>
+    <w:lvl w:ilvl="4" w:tplc="04150019" w:tentative="1">
+      <w:start w:val="1"/>
+      <w:numFmt w:val="lowerLetter"/>
+      <w:lvlText w:val="%5."/>
+      <w:lvlJc w:val="left"/>
+      <w:pPr>
+        <w:ind w:left="3600" w:hanging="360"/>
+      </w:pPr>
+    </w:lvl>
+    <w:lvl w:ilvl="5" w:tplc="0415001B" w:tentative="1">
+      <w:start w:val="1"/>
+      <w:numFmt w:val="lowerRoman"/>
+      <w:lvlText w:val="%6."/>
+      <w:lvlJc w:val="right"/>
+      <w:pPr>
+        <w:ind w:left="4320" w:hanging="180"/>
+      </w:pPr>
+    </w:lvl>
+    <w:lvl w:ilvl="6" w:tplc="0415000F" w:tentative="1">
+      <w:start w:val="1"/>
+      <w:numFmt w:val="decimal"/>
+      <w:lvlText w:val="%7."/>
+      <w:lvlJc w:val="left"/>
+      <w:pPr>
+        <w:ind w:left="5040" w:hanging="360"/>
+      </w:pPr>
+    </w:lvl>
+    <w:lvl w:ilvl="7" w:tplc="04150019" w:tentative="1">
+      <w:start w:val="1"/>
+      <w:numFmt w:val="lowerLetter"/>
+      <w:lvlText w:val="%8."/>
+      <w:lvlJc w:val="left"/>
+      <w:pPr>
+        <w:ind w:left="5760" w:hanging="360"/>
+      </w:pPr>
+    </w:lvl>
+    <w:lvl w:ilvl="8" w:tplc="0415001B" w:tentative="1">
+      <w:start w:val="1"/>
+      <w:numFmt w:val="lowerRoman"/>
+      <w:lvlText w:val="%9."/>
+      <w:lvlJc w:val="right"/>
+      <w:pPr>
+        <w:ind w:left="6480" w:hanging="180"/>
+      </w:pPr>
+    </w:lvl>
+  </w:abstractNum>
+  <w:abstractNum w:abstractNumId="24">
     <w:nsid w:val="57E8162B"/>
     <w:multiLevelType w:val="hybridMultilevel"/>
     <w:tmpl w:val="09EC0B66"/>
@@ -9874,7 +11699,7 @@
       </w:pPr>
     </w:lvl>
   </w:abstractNum>
-  <w:abstractNum w:abstractNumId="22">
+  <w:abstractNum w:abstractNumId="25">
     <w:nsid w:val="5A43072A"/>
     <w:multiLevelType w:val="multilevel"/>
     <w:tmpl w:val="0415001F"/>
@@ -9966,7 +11791,7 @@
       </w:pPr>
     </w:lvl>
   </w:abstractNum>
-  <w:abstractNum w:abstractNumId="23">
+  <w:abstractNum w:abstractNumId="26">
     <w:nsid w:val="600E4E58"/>
     <w:multiLevelType w:val="multilevel"/>
     <w:tmpl w:val="0415001F"/>
@@ -10052,7 +11877,7 @@
       </w:pPr>
     </w:lvl>
   </w:abstractNum>
-  <w:abstractNum w:abstractNumId="24">
+  <w:abstractNum w:abstractNumId="27">
     <w:nsid w:val="72A903E1"/>
     <w:multiLevelType w:val="multilevel"/>
     <w:tmpl w:val="0415001F"/>
@@ -10138,19 +11963,19 @@
       </w:pPr>
     </w:lvl>
   </w:abstractNum>
-  <w:abstractNum w:abstractNumId="25">
+  <w:abstractNum w:abstractNumId="28">
     <w:nsid w:val="745E7C82"/>
     <w:multiLevelType w:val="multilevel"/>
     <w:tmpl w:val="0415001D"/>
     <w:numStyleLink w:val="PracaInynierskaLv2"/>
   </w:abstractNum>
-  <w:abstractNum w:abstractNumId="26">
+  <w:abstractNum w:abstractNumId="29">
     <w:nsid w:val="75853105"/>
     <w:multiLevelType w:val="multilevel"/>
     <w:tmpl w:val="0415001F"/>
     <w:numStyleLink w:val="PracaInzynierskaLv1"/>
   </w:abstractNum>
-  <w:abstractNum w:abstractNumId="27">
+  <w:abstractNum w:abstractNumId="30">
     <w:nsid w:val="78CE3E95"/>
     <w:multiLevelType w:val="multilevel"/>
     <w:tmpl w:val="0415001F"/>
@@ -10248,22 +12073,22 @@
     <w:abstractNumId w:val="7"/>
   </w:num>
   <w:num w:numId="3">
-    <w:abstractNumId w:val="21"/>
+    <w:abstractNumId w:val="24"/>
   </w:num>
   <w:num w:numId="4">
-    <w:abstractNumId w:val="18"/>
+    <w:abstractNumId w:val="20"/>
   </w:num>
   <w:num w:numId="5">
     <w:abstractNumId w:val="9"/>
   </w:num>
   <w:num w:numId="6">
-    <w:abstractNumId w:val="17"/>
+    <w:abstractNumId w:val="19"/>
   </w:num>
   <w:num w:numId="7">
     <w:abstractNumId w:val="10"/>
   </w:num>
   <w:num w:numId="8">
-    <w:abstractNumId w:val="22"/>
+    <w:abstractNumId w:val="25"/>
   </w:num>
   <w:num w:numId="9">
     <w:abstractNumId w:val="4"/>
@@ -10272,28 +12097,28 @@
     <w:abstractNumId w:val="0"/>
   </w:num>
   <w:num w:numId="11">
-    <w:abstractNumId w:val="27"/>
+    <w:abstractNumId w:val="30"/>
   </w:num>
   <w:num w:numId="12">
-    <w:abstractNumId w:val="14"/>
+    <w:abstractNumId w:val="16"/>
   </w:num>
   <w:num w:numId="13">
-    <w:abstractNumId w:val="25"/>
+    <w:abstractNumId w:val="28"/>
   </w:num>
   <w:num w:numId="14">
-    <w:abstractNumId w:val="23"/>
+    <w:abstractNumId w:val="26"/>
   </w:num>
   <w:num w:numId="15">
-    <w:abstractNumId w:val="13"/>
+    <w:abstractNumId w:val="15"/>
   </w:num>
   <w:num w:numId="16">
     <w:abstractNumId w:val="2"/>
   </w:num>
   <w:num w:numId="17">
-    <w:abstractNumId w:val="16"/>
+    <w:abstractNumId w:val="18"/>
   </w:num>
   <w:num w:numId="18">
-    <w:abstractNumId w:val="19"/>
+    <w:abstractNumId w:val="21"/>
   </w:num>
   <w:num w:numId="19">
     <w:abstractNumId w:val="12"/>
@@ -10308,22 +12133,31 @@
     <w:abstractNumId w:val="3"/>
   </w:num>
   <w:num w:numId="23">
-    <w:abstractNumId w:val="24"/>
+    <w:abstractNumId w:val="27"/>
   </w:num>
   <w:num w:numId="24">
     <w:abstractNumId w:val="1"/>
   </w:num>
   <w:num w:numId="25">
-    <w:abstractNumId w:val="26"/>
+    <w:abstractNumId w:val="29"/>
   </w:num>
   <w:num w:numId="26">
     <w:abstractNumId w:val="8"/>
   </w:num>
   <w:num w:numId="27">
-    <w:abstractNumId w:val="15"/>
+    <w:abstractNumId w:val="17"/>
   </w:num>
   <w:num w:numId="28">
-    <w:abstractNumId w:val="20"/>
+    <w:abstractNumId w:val="22"/>
+  </w:num>
+  <w:num w:numId="29">
+    <w:abstractNumId w:val="13"/>
+  </w:num>
+  <w:num w:numId="30">
+    <w:abstractNumId w:val="23"/>
+  </w:num>
+  <w:num w:numId="31">
+    <w:abstractNumId w:val="14"/>
   </w:num>
 </w:numbering>
 </file>
@@ -10633,7 +12467,6 @@
   <w:style w:type="character" w:default="1" w:styleId="Domylnaczcionkaakapitu">
     <w:name w:val="Default Paragraph Font"/>
     <w:uiPriority w:val="1"/>
-    <w:semiHidden/>
     <w:unhideWhenUsed/>
   </w:style>
   <w:style w:type="table" w:default="1" w:styleId="Standardowy">
@@ -11481,7 +13314,7 @@
 </file>
 
 <file path=customXml/itemProps1.xml><?xml version="1.0" encoding="utf-8"?>
-<ds:datastoreItem xmlns:ds="http://schemas.openxmlformats.org/officeDocument/2006/customXml" ds:itemID="{36EC2AD5-6024-45F4-BF7E-325702FA57E5}">
+<ds:datastoreItem xmlns:ds="http://schemas.openxmlformats.org/officeDocument/2006/customXml" ds:itemID="{F340F341-E3D3-4AD5-90A9-C82585292CC1}">
   <ds:schemaRefs>
     <ds:schemaRef ds:uri="http://schemas.openxmlformats.org/officeDocument/2006/bibliography"/>
   </ds:schemaRefs>

</xml_diff>